<commit_message>
added more report content
</commit_message>
<xml_diff>
--- a/final report.docx
+++ b/final report.docx
@@ -230,28 +230,2853 @@
         <w:spacing w:line="480" w:lineRule="auto"/>
         <w:rPr>
           <w:rFonts w:ascii="Times New Roman" w:hAnsi="Times New Roman" w:cs="Times New Roman"/>
-          <w:sz w:val="24"/>
-          <w:szCs w:val="24"/>
-        </w:rPr>
-      </w:pPr>
-      <w:r>
-        <w:rPr>
-          <w:rFonts w:ascii="Times New Roman" w:hAnsi="Times New Roman" w:cs="Times New Roman"/>
-          <w:sz w:val="24"/>
-          <w:szCs w:val="24"/>
+          <w:b/>
+          <w:bCs/>
+          <w:sz w:val="24"/>
+          <w:szCs w:val="24"/>
+        </w:rPr>
+      </w:pPr>
+    </w:p>
+    <w:p>
+      <w:pPr>
+        <w:spacing w:line="480" w:lineRule="auto"/>
+        <w:rPr>
+          <w:rFonts w:ascii="Times New Roman" w:hAnsi="Times New Roman" w:cs="Times New Roman"/>
+          <w:b/>
+          <w:bCs/>
+          <w:sz w:val="24"/>
+          <w:szCs w:val="24"/>
+        </w:rPr>
+      </w:pPr>
+      <w:r>
+        <w:rPr>
+          <w:rFonts w:ascii="Times New Roman" w:hAnsi="Times New Roman" w:cs="Times New Roman"/>
+          <w:b/>
+          <w:bCs/>
+          <w:sz w:val="24"/>
+          <w:szCs w:val="24"/>
+        </w:rPr>
+        <w:t xml:space="preserve">linear regression model: </w:t>
+      </w:r>
+    </w:p>
+    <w:p>
+      <w:pPr>
+        <w:spacing w:line="480" w:lineRule="auto"/>
+        <w:rPr>
+          <w:rFonts w:ascii="Times New Roman" w:hAnsi="Times New Roman" w:cs="Times New Roman"/>
+          <w:sz w:val="24"/>
+          <w:szCs w:val="24"/>
+        </w:rPr>
+      </w:pPr>
+      <w:r>
+        <w:rPr>
+          <w:rFonts w:ascii="Times New Roman" w:hAnsi="Times New Roman" w:cs="Times New Roman"/>
+          <w:noProof/>
         </w:rPr>
         <w:lastRenderedPageBreak/>
         <w:drawing>
-          <wp:anchor distT="0" distB="0" distL="114300" distR="114300" simplePos="0" relativeHeight="251658240" behindDoc="0" locked="0" layoutInCell="1" allowOverlap="1" wp14:anchorId="4DACDFA7" wp14:editId="35D0E5AB">
+          <wp:anchor distT="0" distB="0" distL="114300" distR="114300" simplePos="0" relativeHeight="251629568" behindDoc="0" locked="0" layoutInCell="1" allowOverlap="1" wp14:anchorId="2A167961" wp14:editId="03087017">
             <wp:simplePos x="0" y="0"/>
             <wp:positionH relativeFrom="column">
-              <wp:posOffset>541020</wp:posOffset>
+              <wp:posOffset>1181100</wp:posOffset>
             </wp:positionH>
             <wp:positionV relativeFrom="paragraph">
-              <wp:posOffset>444500</wp:posOffset>
+              <wp:posOffset>1572260</wp:posOffset>
             </wp:positionV>
-            <wp:extent cx="3560445" cy="2186940"/>
-            <wp:effectExtent l="0" t="0" r="1905" b="3810"/>
+            <wp:extent cx="3581400" cy="2208530"/>
+            <wp:effectExtent l="0" t="0" r="0" b="0"/>
+            <wp:wrapTopAndBottom/>
+            <wp:docPr id="3" name="Picture 3"/>
+            <wp:cNvGraphicFramePr>
+              <a:graphicFrameLocks xmlns:a="http://schemas.openxmlformats.org/drawingml/2006/main" noChangeAspect="1"/>
+            </wp:cNvGraphicFramePr>
+            <a:graphic xmlns:a="http://schemas.openxmlformats.org/drawingml/2006/main">
+              <a:graphicData uri="http://schemas.openxmlformats.org/drawingml/2006/picture">
+                <pic:pic xmlns:pic="http://schemas.openxmlformats.org/drawingml/2006/picture">
+                  <pic:nvPicPr>
+                    <pic:cNvPr id="0" name="Picture 8"/>
+                    <pic:cNvPicPr>
+                      <a:picLocks noChangeAspect="1" noChangeArrowheads="1"/>
+                    </pic:cNvPicPr>
+                  </pic:nvPicPr>
+                  <pic:blipFill>
+                    <a:blip r:embed="rId4">
+                      <a:extLst>
+                        <a:ext uri="{28A0092B-C50C-407E-A947-70E740481C1C}">
+                          <a14:useLocalDpi xmlns:a14="http://schemas.microsoft.com/office/drawing/2010/main" val="0"/>
+                        </a:ext>
+                      </a:extLst>
+                    </a:blip>
+                    <a:srcRect/>
+                    <a:stretch>
+                      <a:fillRect/>
+                    </a:stretch>
+                  </pic:blipFill>
+                  <pic:spPr bwMode="auto">
+                    <a:xfrm>
+                      <a:off x="0" y="0"/>
+                      <a:ext cx="3581400" cy="2208530"/>
+                    </a:xfrm>
+                    <a:prstGeom prst="rect">
+                      <a:avLst/>
+                    </a:prstGeom>
+                    <a:noFill/>
+                    <a:ln>
+                      <a:noFill/>
+                    </a:ln>
+                  </pic:spPr>
+                </pic:pic>
+              </a:graphicData>
+            </a:graphic>
+            <wp14:sizeRelH relativeFrom="page">
+              <wp14:pctWidth>0</wp14:pctWidth>
+            </wp14:sizeRelH>
+            <wp14:sizeRelV relativeFrom="page">
+              <wp14:pctHeight>0</wp14:pctHeight>
+            </wp14:sizeRelV>
+          </wp:anchor>
+        </w:drawing>
+      </w:r>
+      <w:r>
+        <w:rPr>
+          <w:rFonts w:ascii="Times New Roman" w:hAnsi="Times New Roman" w:cs="Times New Roman"/>
+          <w:sz w:val="24"/>
+          <w:szCs w:val="24"/>
+        </w:rPr>
+        <w:t xml:space="preserve">Conventionally, count data is best modeled after a Poisson regression model due to the presence of high zero values count. Disease death rate is a transformation of death count data, and thus, its distribution could still be modeled with a Poisson distribution. Specifically, our data set shows a normal distribution of the United States County level lung cancer-related death rates. </w:t>
+      </w:r>
+    </w:p>
+    <w:p>
+      <w:pPr>
+        <w:spacing w:line="480" w:lineRule="auto"/>
+        <w:rPr>
+          <w:rFonts w:ascii="Times New Roman" w:hAnsi="Times New Roman" w:cs="Times New Roman"/>
+          <w:sz w:val="24"/>
+          <w:szCs w:val="24"/>
+        </w:rPr>
+      </w:pPr>
+      <w:r>
+        <w:rPr>
+          <w:rFonts w:ascii="Times New Roman" w:hAnsi="Times New Roman" w:cs="Times New Roman"/>
+          <w:sz w:val="24"/>
+          <w:szCs w:val="24"/>
+        </w:rPr>
+        <w:t xml:space="preserve">As a result, our group is curious whether a linear regression model could adequately describe </w:t>
+      </w:r>
+      <w:r>
+        <w:rPr>
+          <w:rFonts w:ascii="Times New Roman" w:hAnsi="Times New Roman" w:cs="Times New Roman"/>
+          <w:sz w:val="24"/>
+          <w:szCs w:val="24"/>
+        </w:rPr>
+        <w:t xml:space="preserve">the county death rate based on many demographic predictor values. We first fitted a multivariate linear regression model with describing county death count using county median income, median age, demographic percentage compositions, education level percentages, health insurance coverage status, and marriage status. </w:t>
+      </w:r>
+      <w:r>
+        <w:rPr>
+          <w:rFonts w:ascii="Times New Roman" w:hAnsi="Times New Roman" w:cs="Times New Roman"/>
+          <w:sz w:val="24"/>
+          <w:szCs w:val="24"/>
+        </w:rPr>
+        <w:t xml:space="preserve">These predictor variables were chosen by a </w:t>
+      </w:r>
+      <w:r>
+        <w:rPr>
+          <w:rFonts w:ascii="Times New Roman" w:hAnsi="Times New Roman" w:cs="Times New Roman"/>
+          <w:sz w:val="24"/>
+          <w:szCs w:val="24"/>
+        </w:rPr>
+        <w:t>stepwise</w:t>
+      </w:r>
+      <w:r>
+        <w:rPr>
+          <w:rFonts w:ascii="Times New Roman" w:hAnsi="Times New Roman" w:cs="Times New Roman"/>
+          <w:sz w:val="24"/>
+          <w:szCs w:val="24"/>
+        </w:rPr>
+        <w:t xml:space="preserve"> and bottom-up approach. </w:t>
+      </w:r>
+    </w:p>
+    <w:p>
+      <w:pPr>
+        <w:spacing w:line="480" w:lineRule="auto"/>
+        <w:rPr>
+          <w:rFonts w:ascii="Times New Roman" w:hAnsi="Times New Roman" w:cs="Times New Roman"/>
+          <w:sz w:val="24"/>
+          <w:szCs w:val="24"/>
+        </w:rPr>
+      </w:pPr>
+      <w:r>
+        <w:rPr>
+          <w:rFonts w:ascii="Times New Roman" w:hAnsi="Times New Roman" w:cs="Times New Roman"/>
+          <w:sz w:val="24"/>
+          <w:szCs w:val="24"/>
+        </w:rPr>
+        <w:t xml:space="preserve">The fitted model has the form: </w:t>
+      </w:r>
+    </w:p>
+    <w:p>
+      <w:pPr>
+        <w:spacing w:line="480" w:lineRule="auto"/>
+        <w:rPr>
+          <w:rFonts w:ascii="Times New Roman" w:hAnsi="Times New Roman" w:cs="Times New Roman"/>
+          <w:sz w:val="24"/>
+          <w:szCs w:val="24"/>
+        </w:rPr>
+      </w:pPr>
+      <m:oMath>
+        <m:r>
+          <w:rPr>
+            <w:rFonts w:ascii="Cambria Math" w:hAnsi="Cambria Math" w:cs="Times New Roman"/>
+            <w:sz w:val="24"/>
+            <w:szCs w:val="24"/>
+          </w:rPr>
+          <m:t>Lung Cancer Death Rate=</m:t>
+        </m:r>
+        <m:sSub>
+          <m:sSubPr>
+            <m:ctrlPr>
+              <w:rPr>
+                <w:rFonts w:ascii="Cambria Math" w:hAnsi="Cambria Math" w:cs="Times New Roman"/>
+                <w:i/>
+                <w:sz w:val="24"/>
+                <w:szCs w:val="24"/>
+              </w:rPr>
+            </m:ctrlPr>
+          </m:sSubPr>
+          <m:e>
+            <m:r>
+              <w:rPr>
+                <w:rFonts w:ascii="Cambria Math" w:hAnsi="Cambria Math" w:cs="Times New Roman"/>
+                <w:sz w:val="24"/>
+                <w:szCs w:val="24"/>
+              </w:rPr>
+              <m:t>β</m:t>
+            </m:r>
+          </m:e>
+          <m:sub>
+            <m:r>
+              <w:rPr>
+                <w:rFonts w:ascii="Cambria Math" w:hAnsi="Cambria Math" w:cs="Times New Roman"/>
+                <w:sz w:val="24"/>
+                <w:szCs w:val="24"/>
+              </w:rPr>
+              <m:t>0</m:t>
+            </m:r>
+          </m:sub>
+        </m:sSub>
+        <m:r>
+          <w:rPr>
+            <w:rFonts w:ascii="Cambria Math" w:hAnsi="Cambria Math" w:cs="Times New Roman"/>
+            <w:sz w:val="24"/>
+            <w:szCs w:val="24"/>
+          </w:rPr>
+          <m:t>+</m:t>
+        </m:r>
+        <m:sSub>
+          <m:sSubPr>
+            <m:ctrlPr>
+              <w:rPr>
+                <w:rFonts w:ascii="Cambria Math" w:hAnsi="Cambria Math" w:cs="Times New Roman"/>
+                <w:i/>
+                <w:sz w:val="24"/>
+                <w:szCs w:val="24"/>
+              </w:rPr>
+            </m:ctrlPr>
+          </m:sSubPr>
+          <m:e>
+            <m:r>
+              <w:rPr>
+                <w:rFonts w:ascii="Cambria Math" w:hAnsi="Cambria Math" w:cs="Times New Roman"/>
+                <w:sz w:val="24"/>
+                <w:szCs w:val="24"/>
+              </w:rPr>
+              <m:t>β</m:t>
+            </m:r>
+          </m:e>
+          <m:sub>
+            <m:r>
+              <w:rPr>
+                <w:rFonts w:ascii="Cambria Math" w:hAnsi="Cambria Math" w:cs="Times New Roman"/>
+                <w:sz w:val="24"/>
+                <w:szCs w:val="24"/>
+              </w:rPr>
+              <m:t>1</m:t>
+            </m:r>
+          </m:sub>
+        </m:sSub>
+        <m:r>
+          <w:rPr>
+            <w:rFonts w:ascii="Cambria Math" w:hAnsi="Cambria Math" w:cs="Times New Roman"/>
+            <w:sz w:val="24"/>
+            <w:szCs w:val="24"/>
+          </w:rPr>
+          <m:t xml:space="preserve">*median income+ </m:t>
+        </m:r>
+        <m:sSub>
+          <m:sSubPr>
+            <m:ctrlPr>
+              <w:rPr>
+                <w:rFonts w:ascii="Cambria Math" w:hAnsi="Cambria Math" w:cs="Times New Roman"/>
+                <w:i/>
+                <w:sz w:val="24"/>
+                <w:szCs w:val="24"/>
+              </w:rPr>
+            </m:ctrlPr>
+          </m:sSubPr>
+          <m:e>
+            <m:r>
+              <w:rPr>
+                <w:rFonts w:ascii="Cambria Math" w:hAnsi="Cambria Math" w:cs="Times New Roman"/>
+                <w:sz w:val="24"/>
+                <w:szCs w:val="24"/>
+              </w:rPr>
+              <m:t>β</m:t>
+            </m:r>
+          </m:e>
+          <m:sub>
+            <m:r>
+              <w:rPr>
+                <w:rFonts w:ascii="Cambria Math" w:hAnsi="Cambria Math" w:cs="Times New Roman"/>
+                <w:sz w:val="24"/>
+                <w:szCs w:val="24"/>
+              </w:rPr>
+              <m:t>2</m:t>
+            </m:r>
+          </m:sub>
+        </m:sSub>
+        <m:r>
+          <w:rPr>
+            <w:rFonts w:ascii="Cambria Math" w:hAnsi="Cambria Math" w:cs="Times New Roman"/>
+            <w:sz w:val="24"/>
+            <w:szCs w:val="24"/>
+          </w:rPr>
+          <m:t>*</m:t>
+        </m:r>
+        <m:sSup>
+          <m:sSupPr>
+            <m:ctrlPr>
+              <w:rPr>
+                <w:rFonts w:ascii="Cambria Math" w:hAnsi="Cambria Math" w:cs="Times New Roman"/>
+                <w:i/>
+                <w:sz w:val="24"/>
+                <w:szCs w:val="24"/>
+              </w:rPr>
+            </m:ctrlPr>
+          </m:sSupPr>
+          <m:e>
+            <m:d>
+              <m:dPr>
+                <m:ctrlPr>
+                  <w:rPr>
+                    <w:rFonts w:ascii="Cambria Math" w:hAnsi="Cambria Math" w:cs="Times New Roman"/>
+                    <w:i/>
+                    <w:sz w:val="24"/>
+                    <w:szCs w:val="24"/>
+                  </w:rPr>
+                </m:ctrlPr>
+              </m:dPr>
+              <m:e>
+                <m:r>
+                  <w:rPr>
+                    <w:rFonts w:ascii="Cambria Math" w:hAnsi="Cambria Math" w:cs="Times New Roman"/>
+                    <w:sz w:val="24"/>
+                    <w:szCs w:val="24"/>
+                  </w:rPr>
+                  <m:t>median income</m:t>
+                </m:r>
+              </m:e>
+            </m:d>
+          </m:e>
+          <m:sup>
+            <m:r>
+              <w:rPr>
+                <w:rFonts w:ascii="Cambria Math" w:hAnsi="Cambria Math" w:cs="Times New Roman"/>
+                <w:sz w:val="24"/>
+                <w:szCs w:val="24"/>
+              </w:rPr>
+              <m:t>2</m:t>
+            </m:r>
+          </m:sup>
+        </m:sSup>
+        <m:r>
+          <w:rPr>
+            <w:rFonts w:ascii="Cambria Math" w:hAnsi="Cambria Math" w:cs="Times New Roman"/>
+            <w:sz w:val="24"/>
+            <w:szCs w:val="24"/>
+          </w:rPr>
+          <m:t xml:space="preserve">+ </m:t>
+        </m:r>
+        <m:sSub>
+          <m:sSubPr>
+            <m:ctrlPr>
+              <w:rPr>
+                <w:rFonts w:ascii="Cambria Math" w:hAnsi="Cambria Math" w:cs="Times New Roman"/>
+                <w:i/>
+                <w:sz w:val="24"/>
+                <w:szCs w:val="24"/>
+              </w:rPr>
+            </m:ctrlPr>
+          </m:sSubPr>
+          <m:e>
+            <m:r>
+              <w:rPr>
+                <w:rFonts w:ascii="Cambria Math" w:hAnsi="Cambria Math" w:cs="Times New Roman"/>
+                <w:sz w:val="24"/>
+                <w:szCs w:val="24"/>
+              </w:rPr>
+              <m:t>β</m:t>
+            </m:r>
+          </m:e>
+          <m:sub>
+            <m:r>
+              <w:rPr>
+                <w:rFonts w:ascii="Cambria Math" w:hAnsi="Cambria Math" w:cs="Times New Roman"/>
+                <w:sz w:val="24"/>
+                <w:szCs w:val="24"/>
+              </w:rPr>
+              <m:t>3</m:t>
+            </m:r>
+          </m:sub>
+        </m:sSub>
+        <m:r>
+          <w:rPr>
+            <w:rFonts w:ascii="Cambria Math" w:hAnsi="Cambria Math" w:cs="Times New Roman"/>
+            <w:sz w:val="24"/>
+            <w:szCs w:val="24"/>
+          </w:rPr>
+          <m:t xml:space="preserve">*median age+ </m:t>
+        </m:r>
+        <m:sSub>
+          <m:sSubPr>
+            <m:ctrlPr>
+              <w:rPr>
+                <w:rFonts w:ascii="Cambria Math" w:hAnsi="Cambria Math" w:cs="Times New Roman"/>
+                <w:i/>
+                <w:sz w:val="24"/>
+                <w:szCs w:val="24"/>
+              </w:rPr>
+            </m:ctrlPr>
+          </m:sSubPr>
+          <m:e>
+            <m:r>
+              <w:rPr>
+                <w:rFonts w:ascii="Cambria Math" w:hAnsi="Cambria Math" w:cs="Times New Roman"/>
+                <w:sz w:val="24"/>
+                <w:szCs w:val="24"/>
+              </w:rPr>
+              <m:t>β</m:t>
+            </m:r>
+          </m:e>
+          <m:sub>
+            <m:r>
+              <w:rPr>
+                <w:rFonts w:ascii="Cambria Math" w:hAnsi="Cambria Math" w:cs="Times New Roman"/>
+                <w:sz w:val="24"/>
+                <w:szCs w:val="24"/>
+              </w:rPr>
+              <m:t>4</m:t>
+            </m:r>
+          </m:sub>
+        </m:sSub>
+        <m:r>
+          <w:rPr>
+            <w:rFonts w:ascii="Cambria Math" w:hAnsi="Cambria Math" w:cs="Times New Roman"/>
+            <w:sz w:val="24"/>
+            <w:szCs w:val="24"/>
+          </w:rPr>
+          <m:t xml:space="preserve">*percent white population+ </m:t>
+        </m:r>
+        <m:sSub>
+          <m:sSubPr>
+            <m:ctrlPr>
+              <w:rPr>
+                <w:rFonts w:ascii="Cambria Math" w:hAnsi="Cambria Math" w:cs="Times New Roman"/>
+                <w:i/>
+                <w:sz w:val="24"/>
+                <w:szCs w:val="24"/>
+              </w:rPr>
+            </m:ctrlPr>
+          </m:sSubPr>
+          <m:e>
+            <m:r>
+              <w:rPr>
+                <w:rFonts w:ascii="Cambria Math" w:hAnsi="Cambria Math" w:cs="Times New Roman"/>
+                <w:sz w:val="24"/>
+                <w:szCs w:val="24"/>
+              </w:rPr>
+              <m:t>β</m:t>
+            </m:r>
+          </m:e>
+          <m:sub>
+            <m:r>
+              <w:rPr>
+                <w:rFonts w:ascii="Cambria Math" w:hAnsi="Cambria Math" w:cs="Times New Roman"/>
+                <w:sz w:val="24"/>
+                <w:szCs w:val="24"/>
+              </w:rPr>
+              <m:t>5</m:t>
+            </m:r>
+          </m:sub>
+        </m:sSub>
+        <m:r>
+          <w:rPr>
+            <w:rFonts w:ascii="Cambria Math" w:hAnsi="Cambria Math" w:cs="Times New Roman"/>
+            <w:sz w:val="24"/>
+            <w:szCs w:val="24"/>
+          </w:rPr>
+          <m:t xml:space="preserve">*percent </m:t>
+        </m:r>
+        <m:r>
+          <w:rPr>
+            <w:rFonts w:ascii="Cambria Math" w:hAnsi="Cambria Math" w:cs="Times New Roman"/>
+            <w:sz w:val="24"/>
+            <w:szCs w:val="24"/>
+          </w:rPr>
+          <m:t xml:space="preserve">population no highschool+ </m:t>
+        </m:r>
+        <m:sSub>
+          <m:sSubPr>
+            <m:ctrlPr>
+              <w:rPr>
+                <w:rFonts w:ascii="Cambria Math" w:hAnsi="Cambria Math" w:cs="Times New Roman"/>
+                <w:i/>
+                <w:sz w:val="24"/>
+                <w:szCs w:val="24"/>
+              </w:rPr>
+            </m:ctrlPr>
+          </m:sSubPr>
+          <m:e>
+            <m:r>
+              <w:rPr>
+                <w:rFonts w:ascii="Cambria Math" w:hAnsi="Cambria Math" w:cs="Times New Roman"/>
+                <w:sz w:val="24"/>
+                <w:szCs w:val="24"/>
+              </w:rPr>
+              <m:t>β</m:t>
+            </m:r>
+          </m:e>
+          <m:sub>
+            <m:r>
+              <w:rPr>
+                <w:rFonts w:ascii="Cambria Math" w:hAnsi="Cambria Math" w:cs="Times New Roman"/>
+                <w:sz w:val="24"/>
+                <w:szCs w:val="24"/>
+              </w:rPr>
+              <m:t>6</m:t>
+            </m:r>
+          </m:sub>
+        </m:sSub>
+        <m:r>
+          <w:rPr>
+            <w:rFonts w:ascii="Cambria Math" w:hAnsi="Cambria Math" w:cs="Times New Roman"/>
+            <w:sz w:val="24"/>
+            <w:szCs w:val="24"/>
+          </w:rPr>
+          <m:t xml:space="preserve">*percent population with highschool+ </m:t>
+        </m:r>
+        <m:sSub>
+          <m:sSubPr>
+            <m:ctrlPr>
+              <w:rPr>
+                <w:rFonts w:ascii="Cambria Math" w:hAnsi="Cambria Math" w:cs="Times New Roman"/>
+                <w:i/>
+                <w:sz w:val="24"/>
+                <w:szCs w:val="24"/>
+              </w:rPr>
+            </m:ctrlPr>
+          </m:sSubPr>
+          <m:e>
+            <m:r>
+              <w:rPr>
+                <w:rFonts w:ascii="Cambria Math" w:hAnsi="Cambria Math" w:cs="Times New Roman"/>
+                <w:sz w:val="24"/>
+                <w:szCs w:val="24"/>
+              </w:rPr>
+              <m:t>β</m:t>
+            </m:r>
+          </m:e>
+          <m:sub>
+            <m:r>
+              <w:rPr>
+                <w:rFonts w:ascii="Cambria Math" w:hAnsi="Cambria Math" w:cs="Times New Roman"/>
+                <w:sz w:val="24"/>
+                <w:szCs w:val="24"/>
+              </w:rPr>
+              <m:t>7</m:t>
+            </m:r>
+          </m:sub>
+        </m:sSub>
+        <m:r>
+          <w:rPr>
+            <w:rFonts w:ascii="Cambria Math" w:hAnsi="Cambria Math" w:cs="Times New Roman"/>
+            <w:sz w:val="24"/>
+            <w:szCs w:val="24"/>
+          </w:rPr>
+          <m:t xml:space="preserve">*percent of public health insurance+ </m:t>
+        </m:r>
+        <m:sSub>
+          <m:sSubPr>
+            <m:ctrlPr>
+              <w:rPr>
+                <w:rFonts w:ascii="Cambria Math" w:hAnsi="Cambria Math" w:cs="Times New Roman"/>
+                <w:i/>
+                <w:sz w:val="24"/>
+                <w:szCs w:val="24"/>
+              </w:rPr>
+            </m:ctrlPr>
+          </m:sSubPr>
+          <m:e>
+            <m:r>
+              <w:rPr>
+                <w:rFonts w:ascii="Cambria Math" w:hAnsi="Cambria Math" w:cs="Times New Roman"/>
+                <w:sz w:val="24"/>
+                <w:szCs w:val="24"/>
+              </w:rPr>
+              <m:t>β</m:t>
+            </m:r>
+          </m:e>
+          <m:sub>
+            <m:r>
+              <w:rPr>
+                <w:rFonts w:ascii="Cambria Math" w:hAnsi="Cambria Math" w:cs="Times New Roman"/>
+                <w:sz w:val="24"/>
+                <w:szCs w:val="24"/>
+              </w:rPr>
+              <m:t>8</m:t>
+            </m:r>
+          </m:sub>
+        </m:sSub>
+        <m:r>
+          <w:rPr>
+            <w:rFonts w:ascii="Cambria Math" w:hAnsi="Cambria Math"/>
+          </w:rPr>
+          <m:t>*percent of private health insurance+</m:t>
+        </m:r>
+        <m:sSub>
+          <m:sSubPr>
+            <m:ctrlPr>
+              <w:rPr>
+                <w:rFonts w:ascii="Cambria Math" w:hAnsi="Cambria Math" w:cs="Times New Roman"/>
+                <w:i/>
+                <w:sz w:val="24"/>
+                <w:szCs w:val="24"/>
+              </w:rPr>
+            </m:ctrlPr>
+          </m:sSubPr>
+          <m:e>
+            <m:r>
+              <w:rPr>
+                <w:rFonts w:ascii="Cambria Math" w:hAnsi="Cambria Math" w:cs="Times New Roman"/>
+                <w:sz w:val="24"/>
+                <w:szCs w:val="24"/>
+              </w:rPr>
+              <m:t>β</m:t>
+            </m:r>
+          </m:e>
+          <m:sub>
+            <m:r>
+              <w:rPr>
+                <w:rFonts w:ascii="Cambria Math" w:hAnsi="Cambria Math" w:cs="Times New Roman"/>
+                <w:sz w:val="24"/>
+                <w:szCs w:val="24"/>
+              </w:rPr>
+              <m:t>9</m:t>
+            </m:r>
+          </m:sub>
+        </m:sSub>
+        <m:r>
+          <w:rPr>
+            <w:rFonts w:ascii="Cambria Math" w:hAnsi="Cambria Math"/>
+          </w:rPr>
+          <m:t>*</m:t>
+        </m:r>
+        <m:d>
+          <m:dPr>
+            <m:ctrlPr>
+              <w:rPr>
+                <w:rFonts w:ascii="Cambria Math" w:hAnsi="Cambria Math"/>
+                <w:i/>
+              </w:rPr>
+            </m:ctrlPr>
+          </m:dPr>
+          <m:e>
+            <m:r>
+              <w:rPr>
+                <w:rFonts w:ascii="Cambria Math" w:hAnsi="Cambria Math"/>
+              </w:rPr>
+              <m:t>percent of public insurance*percent of private insurance</m:t>
+            </m:r>
+          </m:e>
+        </m:d>
+        <m:r>
+          <w:rPr>
+            <w:rFonts w:ascii="Cambria Math" w:hAnsi="Cambria Math"/>
+          </w:rPr>
+          <m:t xml:space="preserve">+ </m:t>
+        </m:r>
+        <m:sSub>
+          <m:sSubPr>
+            <m:ctrlPr>
+              <w:rPr>
+                <w:rFonts w:ascii="Cambria Math" w:hAnsi="Cambria Math" w:cs="Times New Roman"/>
+                <w:i/>
+                <w:sz w:val="24"/>
+                <w:szCs w:val="24"/>
+              </w:rPr>
+            </m:ctrlPr>
+          </m:sSubPr>
+          <m:e>
+            <m:r>
+              <w:rPr>
+                <w:rFonts w:ascii="Cambria Math" w:hAnsi="Cambria Math" w:cs="Times New Roman"/>
+                <w:sz w:val="24"/>
+                <w:szCs w:val="24"/>
+              </w:rPr>
+              <m:t>β</m:t>
+            </m:r>
+          </m:e>
+          <m:sub>
+            <m:r>
+              <w:rPr>
+                <w:rFonts w:ascii="Cambria Math" w:hAnsi="Cambria Math" w:cs="Times New Roman"/>
+                <w:sz w:val="24"/>
+                <w:szCs w:val="24"/>
+              </w:rPr>
+              <m:t>10</m:t>
+            </m:r>
+          </m:sub>
+        </m:sSub>
+        <m:r>
+          <w:rPr>
+            <w:rFonts w:ascii="Cambria Math" w:hAnsi="Cambria Math" w:cs="Times New Roman"/>
+            <w:sz w:val="24"/>
+            <w:szCs w:val="24"/>
+          </w:rPr>
+          <m:t xml:space="preserve">*percent of married population+ </m:t>
+        </m:r>
+        <m:sSub>
+          <m:sSubPr>
+            <m:ctrlPr>
+              <w:rPr>
+                <w:rFonts w:ascii="Cambria Math" w:hAnsi="Cambria Math" w:cs="Times New Roman"/>
+                <w:i/>
+                <w:sz w:val="24"/>
+                <w:szCs w:val="24"/>
+              </w:rPr>
+            </m:ctrlPr>
+          </m:sSubPr>
+          <m:e>
+            <m:r>
+              <w:rPr>
+                <w:rFonts w:ascii="Cambria Math" w:hAnsi="Cambria Math" w:cs="Times New Roman"/>
+                <w:sz w:val="24"/>
+                <w:szCs w:val="24"/>
+              </w:rPr>
+              <m:t>β</m:t>
+            </m:r>
+          </m:e>
+          <m:sub>
+            <m:r>
+              <w:rPr>
+                <w:rFonts w:ascii="Cambria Math" w:hAnsi="Cambria Math" w:cs="Times New Roman"/>
+                <w:sz w:val="24"/>
+                <w:szCs w:val="24"/>
+              </w:rPr>
+              <m:t>11</m:t>
+            </m:r>
+          </m:sub>
+        </m:sSub>
+        <m:r>
+          <w:rPr>
+            <w:rFonts w:ascii="Cambria Math" w:hAnsi="Cambria Math" w:cs="Times New Roman"/>
+            <w:sz w:val="24"/>
+            <w:szCs w:val="24"/>
+          </w:rPr>
+          <m:t>*(median age*percent of married population</m:t>
+        </m:r>
+        <m:r>
+          <w:rPr>
+            <w:rFonts w:ascii="Cambria Math" w:hAnsi="Cambria Math" w:cs="Times New Roman"/>
+            <w:sz w:val="24"/>
+            <w:szCs w:val="24"/>
+          </w:rPr>
+          <m:t>)</m:t>
+        </m:r>
+        <m:r>
+          <w:rPr>
+            <w:rFonts w:ascii="Cambria Math" w:hAnsi="Cambria Math" w:cs="Times New Roman"/>
+            <w:sz w:val="24"/>
+            <w:szCs w:val="24"/>
+          </w:rPr>
+          <m:t xml:space="preserve"> </m:t>
+        </m:r>
+      </m:oMath>
+      <w:r>
+        <w:rPr>
+          <w:rFonts w:ascii="Times New Roman" w:hAnsi="Times New Roman" w:cs="Times New Roman"/>
+          <w:sz w:val="24"/>
+          <w:szCs w:val="24"/>
+        </w:rPr>
+        <w:t xml:space="preserve"> </w:t>
+      </w:r>
+    </w:p>
+    <w:tbl>
+      <w:tblPr>
+        <w:tblStyle w:val="TableGrid"/>
+        <w:tblW w:w="0" w:type="auto"/>
+        <w:tblLook w:val="04A0" w:firstRow="1" w:lastRow="0" w:firstColumn="1" w:lastColumn="0" w:noHBand="0" w:noVBand="1"/>
+      </w:tblPr>
+      <w:tblGrid>
+        <w:gridCol w:w="1110"/>
+        <w:gridCol w:w="4653"/>
+        <w:gridCol w:w="3033"/>
+      </w:tblGrid>
+      <w:tr>
+        <w:trPr>
+          <w:trHeight w:val="511"/>
+        </w:trPr>
+        <w:tc>
+          <w:tcPr>
+            <w:tcW w:w="1110" w:type="dxa"/>
+          </w:tcPr>
+          <w:p>
+            <w:pPr>
+              <w:spacing w:line="480" w:lineRule="auto"/>
+              <w:rPr>
+                <w:rFonts w:ascii="Times New Roman" w:hAnsi="Times New Roman" w:cs="Times New Roman"/>
+                <w:sz w:val="18"/>
+                <w:szCs w:val="18"/>
+              </w:rPr>
+            </w:pPr>
+          </w:p>
+        </w:tc>
+        <w:tc>
+          <w:tcPr>
+            <w:tcW w:w="4653" w:type="dxa"/>
+          </w:tcPr>
+          <w:p>
+            <w:pPr>
+              <w:spacing w:line="480" w:lineRule="auto"/>
+              <w:jc w:val="center"/>
+              <w:rPr>
+                <w:rFonts w:ascii="Times New Roman" w:hAnsi="Times New Roman" w:cs="Times New Roman"/>
+                <w:sz w:val="18"/>
+                <w:szCs w:val="18"/>
+              </w:rPr>
+            </w:pPr>
+            <w:r>
+              <w:rPr>
+                <w:rFonts w:ascii="Times New Roman" w:hAnsi="Times New Roman" w:cs="Times New Roman"/>
+                <w:sz w:val="18"/>
+                <w:szCs w:val="18"/>
+              </w:rPr>
+              <w:t>Variable Name</w:t>
+            </w:r>
+          </w:p>
+        </w:tc>
+        <w:tc>
+          <w:tcPr>
+            <w:tcW w:w="3033" w:type="dxa"/>
+          </w:tcPr>
+          <w:p>
+            <w:pPr>
+              <w:spacing w:line="480" w:lineRule="auto"/>
+              <w:jc w:val="center"/>
+              <w:rPr>
+                <w:rFonts w:ascii="Times New Roman" w:hAnsi="Times New Roman" w:cs="Times New Roman"/>
+                <w:sz w:val="18"/>
+                <w:szCs w:val="18"/>
+              </w:rPr>
+            </w:pPr>
+            <w:r>
+              <w:rPr>
+                <w:rFonts w:ascii="Times New Roman" w:hAnsi="Times New Roman" w:cs="Times New Roman"/>
+                <w:sz w:val="18"/>
+                <w:szCs w:val="18"/>
+              </w:rPr>
+              <w:t>Estimate</w:t>
+            </w:r>
+          </w:p>
+        </w:tc>
+      </w:tr>
+      <w:tr>
+        <w:trPr>
+          <w:trHeight w:val="523"/>
+        </w:trPr>
+        <w:tc>
+          <w:tcPr>
+            <w:tcW w:w="1110" w:type="dxa"/>
+          </w:tcPr>
+          <w:p>
+            <w:pPr>
+              <w:spacing w:line="480" w:lineRule="auto"/>
+              <w:rPr>
+                <w:rFonts w:ascii="Times New Roman" w:hAnsi="Times New Roman" w:cs="Times New Roman"/>
+                <w:sz w:val="18"/>
+                <w:szCs w:val="18"/>
+              </w:rPr>
+            </w:pPr>
+            <m:oMathPara>
+              <m:oMath>
+                <m:sSub>
+                  <m:sSubPr>
+                    <m:ctrlPr>
+                      <w:rPr>
+                        <w:rFonts w:ascii="Cambria Math" w:hAnsi="Cambria Math" w:cs="Times New Roman"/>
+                        <w:i/>
+                        <w:sz w:val="18"/>
+                        <w:szCs w:val="18"/>
+                      </w:rPr>
+                    </m:ctrlPr>
+                  </m:sSubPr>
+                  <m:e>
+                    <m:r>
+                      <w:rPr>
+                        <w:rFonts w:ascii="Cambria Math" w:hAnsi="Cambria Math" w:cs="Times New Roman"/>
+                        <w:sz w:val="18"/>
+                        <w:szCs w:val="18"/>
+                      </w:rPr>
+                      <m:t>β</m:t>
+                    </m:r>
+                  </m:e>
+                  <m:sub>
+                    <m:r>
+                      <w:rPr>
+                        <w:rFonts w:ascii="Cambria Math" w:hAnsi="Cambria Math" w:cs="Times New Roman"/>
+                        <w:sz w:val="18"/>
+                        <w:szCs w:val="18"/>
+                      </w:rPr>
+                      <m:t>0</m:t>
+                    </m:r>
+                  </m:sub>
+                </m:sSub>
+              </m:oMath>
+            </m:oMathPara>
+          </w:p>
+        </w:tc>
+        <w:tc>
+          <w:tcPr>
+            <w:tcW w:w="4653" w:type="dxa"/>
+          </w:tcPr>
+          <w:p>
+            <w:pPr>
+              <w:spacing w:line="480" w:lineRule="auto"/>
+              <w:jc w:val="center"/>
+              <w:rPr>
+                <w:rFonts w:ascii="Times New Roman" w:hAnsi="Times New Roman" w:cs="Times New Roman"/>
+                <w:sz w:val="18"/>
+                <w:szCs w:val="18"/>
+              </w:rPr>
+            </w:pPr>
+            <m:oMathPara>
+              <m:oMath>
+                <m:r>
+                  <w:rPr>
+                    <w:rFonts w:ascii="Cambria Math" w:hAnsi="Cambria Math" w:cs="Times New Roman"/>
+                    <w:sz w:val="18"/>
+                    <w:szCs w:val="18"/>
+                  </w:rPr>
+                  <m:t>intercept</m:t>
+                </m:r>
+              </m:oMath>
+            </m:oMathPara>
+          </w:p>
+        </w:tc>
+        <w:tc>
+          <w:tcPr>
+            <w:tcW w:w="3033" w:type="dxa"/>
+            <w:vAlign w:val="center"/>
+          </w:tcPr>
+          <w:p>
+            <w:pPr>
+              <w:spacing w:line="480" w:lineRule="auto"/>
+              <w:jc w:val="center"/>
+              <w:rPr>
+                <w:rFonts w:ascii="Times New Roman" w:hAnsi="Times New Roman" w:cs="Times New Roman"/>
+                <w:sz w:val="18"/>
+                <w:szCs w:val="18"/>
+                <w:vertAlign w:val="superscript"/>
+              </w:rPr>
+            </w:pPr>
+            <w:r>
+              <w:rPr>
+                <w:rFonts w:ascii="Times New Roman" w:hAnsi="Times New Roman" w:cs="Times New Roman"/>
+                <w:sz w:val="18"/>
+                <w:szCs w:val="18"/>
+              </w:rPr>
+              <w:t>1.332 * 10</w:t>
+            </w:r>
+            <w:r>
+              <w:rPr>
+                <w:rFonts w:ascii="Times New Roman" w:hAnsi="Times New Roman" w:cs="Times New Roman"/>
+                <w:sz w:val="18"/>
+                <w:szCs w:val="18"/>
+                <w:vertAlign w:val="superscript"/>
+              </w:rPr>
+              <w:t>2</w:t>
+            </w:r>
+          </w:p>
+        </w:tc>
+      </w:tr>
+      <w:tr>
+        <w:trPr>
+          <w:trHeight w:val="722"/>
+        </w:trPr>
+        <w:tc>
+          <w:tcPr>
+            <w:tcW w:w="1110" w:type="dxa"/>
+          </w:tcPr>
+          <w:p>
+            <w:pPr>
+              <w:spacing w:line="480" w:lineRule="auto"/>
+              <w:rPr>
+                <w:rFonts w:ascii="Times New Roman" w:hAnsi="Times New Roman" w:cs="Times New Roman"/>
+                <w:sz w:val="18"/>
+                <w:szCs w:val="18"/>
+              </w:rPr>
+            </w:pPr>
+            <m:oMathPara>
+              <m:oMath>
+                <m:sSub>
+                  <m:sSubPr>
+                    <m:ctrlPr>
+                      <w:rPr>
+                        <w:rFonts w:ascii="Cambria Math" w:hAnsi="Cambria Math" w:cs="Times New Roman"/>
+                        <w:i/>
+                        <w:sz w:val="18"/>
+                        <w:szCs w:val="18"/>
+                      </w:rPr>
+                    </m:ctrlPr>
+                  </m:sSubPr>
+                  <m:e>
+                    <m:r>
+                      <w:rPr>
+                        <w:rFonts w:ascii="Cambria Math" w:hAnsi="Cambria Math" w:cs="Times New Roman"/>
+                        <w:sz w:val="18"/>
+                        <w:szCs w:val="18"/>
+                      </w:rPr>
+                      <m:t>β</m:t>
+                    </m:r>
+                  </m:e>
+                  <m:sub>
+                    <m:r>
+                      <w:rPr>
+                        <w:rFonts w:ascii="Cambria Math" w:hAnsi="Cambria Math" w:cs="Times New Roman"/>
+                        <w:sz w:val="18"/>
+                        <w:szCs w:val="18"/>
+                      </w:rPr>
+                      <m:t>1</m:t>
+                    </m:r>
+                  </m:sub>
+                </m:sSub>
+              </m:oMath>
+            </m:oMathPara>
+          </w:p>
+        </w:tc>
+        <w:tc>
+          <w:tcPr>
+            <w:tcW w:w="4653" w:type="dxa"/>
+          </w:tcPr>
+          <w:p>
+            <w:pPr>
+              <w:spacing w:line="480" w:lineRule="auto"/>
+              <w:jc w:val="center"/>
+              <w:rPr>
+                <w:rFonts w:ascii="Times New Roman" w:hAnsi="Times New Roman" w:cs="Times New Roman"/>
+                <w:sz w:val="18"/>
+                <w:szCs w:val="18"/>
+              </w:rPr>
+            </w:pPr>
+            <m:oMathPara>
+              <m:oMath>
+                <m:r>
+                  <w:rPr>
+                    <w:rFonts w:ascii="Cambria Math" w:hAnsi="Cambria Math" w:cs="Times New Roman"/>
+                    <w:sz w:val="18"/>
+                    <w:szCs w:val="18"/>
+                  </w:rPr>
+                  <m:t>median income</m:t>
+                </m:r>
+              </m:oMath>
+            </m:oMathPara>
+          </w:p>
+        </w:tc>
+        <w:tc>
+          <w:tcPr>
+            <w:tcW w:w="3033" w:type="dxa"/>
+            <w:vAlign w:val="center"/>
+          </w:tcPr>
+          <w:p>
+            <w:pPr>
+              <w:spacing w:before="240"/>
+              <w:jc w:val="center"/>
+              <w:rPr>
+                <w:rFonts w:ascii="Times New Roman" w:hAnsi="Times New Roman" w:cs="Times New Roman"/>
+                <w:sz w:val="18"/>
+                <w:szCs w:val="18"/>
+                <w:vertAlign w:val="superscript"/>
+              </w:rPr>
+            </w:pPr>
+            <w:r>
+              <w:rPr>
+                <w:rFonts w:ascii="Times New Roman" w:hAnsi="Times New Roman" w:cs="Times New Roman"/>
+                <w:sz w:val="18"/>
+                <w:szCs w:val="18"/>
+              </w:rPr>
+              <w:t>-1.137 *10</w:t>
+            </w:r>
+            <w:r>
+              <w:rPr>
+                <w:rFonts w:ascii="Times New Roman" w:hAnsi="Times New Roman" w:cs="Times New Roman"/>
+                <w:sz w:val="18"/>
+                <w:szCs w:val="18"/>
+              </w:rPr>
+              <w:softHyphen/>
+            </w:r>
+            <w:r>
+              <w:rPr>
+                <w:rFonts w:ascii="Times New Roman" w:hAnsi="Times New Roman" w:cs="Times New Roman"/>
+                <w:sz w:val="18"/>
+                <w:szCs w:val="18"/>
+                <w:vertAlign w:val="superscript"/>
+              </w:rPr>
+              <w:t>-3</w:t>
+            </w:r>
+          </w:p>
+        </w:tc>
+      </w:tr>
+      <w:tr>
+        <w:trPr>
+          <w:trHeight w:val="523"/>
+        </w:trPr>
+        <w:tc>
+          <w:tcPr>
+            <w:tcW w:w="1110" w:type="dxa"/>
+          </w:tcPr>
+          <w:p>
+            <w:pPr>
+              <w:spacing w:line="480" w:lineRule="auto"/>
+              <w:rPr>
+                <w:rFonts w:ascii="Times New Roman" w:hAnsi="Times New Roman" w:cs="Times New Roman"/>
+                <w:sz w:val="18"/>
+                <w:szCs w:val="18"/>
+              </w:rPr>
+            </w:pPr>
+            <m:oMathPara>
+              <m:oMath>
+                <m:sSub>
+                  <m:sSubPr>
+                    <m:ctrlPr>
+                      <w:rPr>
+                        <w:rFonts w:ascii="Cambria Math" w:hAnsi="Cambria Math" w:cs="Times New Roman"/>
+                        <w:i/>
+                        <w:sz w:val="18"/>
+                        <w:szCs w:val="18"/>
+                      </w:rPr>
+                    </m:ctrlPr>
+                  </m:sSubPr>
+                  <m:e>
+                    <m:r>
+                      <w:rPr>
+                        <w:rFonts w:ascii="Cambria Math" w:hAnsi="Cambria Math" w:cs="Times New Roman"/>
+                        <w:sz w:val="18"/>
+                        <w:szCs w:val="18"/>
+                      </w:rPr>
+                      <m:t>β</m:t>
+                    </m:r>
+                  </m:e>
+                  <m:sub>
+                    <m:r>
+                      <w:rPr>
+                        <w:rFonts w:ascii="Cambria Math" w:hAnsi="Cambria Math" w:cs="Times New Roman"/>
+                        <w:sz w:val="18"/>
+                        <w:szCs w:val="18"/>
+                      </w:rPr>
+                      <m:t>2</m:t>
+                    </m:r>
+                  </m:sub>
+                </m:sSub>
+              </m:oMath>
+            </m:oMathPara>
+          </w:p>
+        </w:tc>
+        <w:tc>
+          <w:tcPr>
+            <w:tcW w:w="4653" w:type="dxa"/>
+          </w:tcPr>
+          <w:p>
+            <w:pPr>
+              <w:spacing w:line="480" w:lineRule="auto"/>
+              <w:jc w:val="center"/>
+              <w:rPr>
+                <w:rFonts w:ascii="Times New Roman" w:hAnsi="Times New Roman" w:cs="Times New Roman"/>
+                <w:sz w:val="18"/>
+                <w:szCs w:val="18"/>
+              </w:rPr>
+            </w:pPr>
+            <m:oMathPara>
+              <m:oMath>
+                <m:sSup>
+                  <m:sSupPr>
+                    <m:ctrlPr>
+                      <w:rPr>
+                        <w:rFonts w:ascii="Cambria Math" w:hAnsi="Cambria Math" w:cs="Times New Roman"/>
+                        <w:i/>
+                        <w:sz w:val="18"/>
+                        <w:szCs w:val="18"/>
+                      </w:rPr>
+                    </m:ctrlPr>
+                  </m:sSupPr>
+                  <m:e>
+                    <m:d>
+                      <m:dPr>
+                        <m:ctrlPr>
+                          <w:rPr>
+                            <w:rFonts w:ascii="Cambria Math" w:hAnsi="Cambria Math" w:cs="Times New Roman"/>
+                            <w:i/>
+                            <w:sz w:val="18"/>
+                            <w:szCs w:val="18"/>
+                          </w:rPr>
+                        </m:ctrlPr>
+                      </m:dPr>
+                      <m:e>
+                        <m:r>
+                          <w:rPr>
+                            <w:rFonts w:ascii="Cambria Math" w:hAnsi="Cambria Math" w:cs="Times New Roman"/>
+                            <w:sz w:val="18"/>
+                            <w:szCs w:val="18"/>
+                          </w:rPr>
+                          <m:t>median income</m:t>
+                        </m:r>
+                      </m:e>
+                    </m:d>
+                  </m:e>
+                  <m:sup>
+                    <m:r>
+                      <w:rPr>
+                        <w:rFonts w:ascii="Cambria Math" w:hAnsi="Cambria Math" w:cs="Times New Roman"/>
+                        <w:sz w:val="18"/>
+                        <w:szCs w:val="18"/>
+                      </w:rPr>
+                      <m:t>2</m:t>
+                    </m:r>
+                  </m:sup>
+                </m:sSup>
+              </m:oMath>
+            </m:oMathPara>
+          </w:p>
+        </w:tc>
+        <w:tc>
+          <w:tcPr>
+            <w:tcW w:w="3033" w:type="dxa"/>
+            <w:vAlign w:val="center"/>
+          </w:tcPr>
+          <w:p>
+            <w:pPr>
+              <w:spacing w:line="480" w:lineRule="auto"/>
+              <w:jc w:val="center"/>
+              <w:rPr>
+                <w:rFonts w:ascii="Times New Roman" w:hAnsi="Times New Roman" w:cs="Times New Roman"/>
+                <w:sz w:val="18"/>
+                <w:szCs w:val="18"/>
+                <w:vertAlign w:val="superscript"/>
+              </w:rPr>
+            </w:pPr>
+            <w:r>
+              <w:rPr>
+                <w:rFonts w:ascii="Times New Roman" w:hAnsi="Times New Roman" w:cs="Times New Roman"/>
+                <w:sz w:val="18"/>
+                <w:szCs w:val="18"/>
+              </w:rPr>
+              <w:t>8.626*10</w:t>
+            </w:r>
+            <w:r>
+              <w:rPr>
+                <w:rFonts w:ascii="Times New Roman" w:hAnsi="Times New Roman" w:cs="Times New Roman"/>
+                <w:sz w:val="18"/>
+                <w:szCs w:val="18"/>
+                <w:vertAlign w:val="superscript"/>
+              </w:rPr>
+              <w:t>-9</w:t>
+            </w:r>
+          </w:p>
+        </w:tc>
+      </w:tr>
+      <w:tr>
+        <w:trPr>
+          <w:trHeight w:val="523"/>
+        </w:trPr>
+        <w:tc>
+          <w:tcPr>
+            <w:tcW w:w="1110" w:type="dxa"/>
+          </w:tcPr>
+          <w:p>
+            <w:pPr>
+              <w:spacing w:line="480" w:lineRule="auto"/>
+              <w:rPr>
+                <w:rFonts w:ascii="Times New Roman" w:hAnsi="Times New Roman" w:cs="Times New Roman"/>
+                <w:sz w:val="18"/>
+                <w:szCs w:val="18"/>
+              </w:rPr>
+            </w:pPr>
+            <m:oMathPara>
+              <m:oMath>
+                <m:sSub>
+                  <m:sSubPr>
+                    <m:ctrlPr>
+                      <w:rPr>
+                        <w:rFonts w:ascii="Cambria Math" w:hAnsi="Cambria Math" w:cs="Times New Roman"/>
+                        <w:i/>
+                        <w:sz w:val="18"/>
+                        <w:szCs w:val="18"/>
+                      </w:rPr>
+                    </m:ctrlPr>
+                  </m:sSubPr>
+                  <m:e>
+                    <m:r>
+                      <w:rPr>
+                        <w:rFonts w:ascii="Cambria Math" w:hAnsi="Cambria Math" w:cs="Times New Roman"/>
+                        <w:sz w:val="18"/>
+                        <w:szCs w:val="18"/>
+                      </w:rPr>
+                      <m:t>β</m:t>
+                    </m:r>
+                  </m:e>
+                  <m:sub>
+                    <m:r>
+                      <w:rPr>
+                        <w:rFonts w:ascii="Cambria Math" w:hAnsi="Cambria Math" w:cs="Times New Roman"/>
+                        <w:sz w:val="18"/>
+                        <w:szCs w:val="18"/>
+                      </w:rPr>
+                      <m:t>3</m:t>
+                    </m:r>
+                  </m:sub>
+                </m:sSub>
+              </m:oMath>
+            </m:oMathPara>
+          </w:p>
+        </w:tc>
+        <w:tc>
+          <w:tcPr>
+            <w:tcW w:w="4653" w:type="dxa"/>
+          </w:tcPr>
+          <w:p>
+            <w:pPr>
+              <w:spacing w:line="480" w:lineRule="auto"/>
+              <w:jc w:val="center"/>
+              <w:rPr>
+                <w:rFonts w:ascii="Times New Roman" w:hAnsi="Times New Roman" w:cs="Times New Roman"/>
+                <w:sz w:val="18"/>
+                <w:szCs w:val="18"/>
+              </w:rPr>
+            </w:pPr>
+            <m:oMathPara>
+              <m:oMath>
+                <m:r>
+                  <w:rPr>
+                    <w:rFonts w:ascii="Cambria Math" w:hAnsi="Cambria Math" w:cs="Times New Roman"/>
+                    <w:sz w:val="18"/>
+                    <w:szCs w:val="18"/>
+                  </w:rPr>
+                  <m:t>median age</m:t>
+                </m:r>
+              </m:oMath>
+            </m:oMathPara>
+          </w:p>
+        </w:tc>
+        <w:tc>
+          <w:tcPr>
+            <w:tcW w:w="3033" w:type="dxa"/>
+            <w:vAlign w:val="center"/>
+          </w:tcPr>
+          <w:p>
+            <w:pPr>
+              <w:spacing w:line="480" w:lineRule="auto"/>
+              <w:jc w:val="center"/>
+              <w:rPr>
+                <w:rFonts w:ascii="Times New Roman" w:hAnsi="Times New Roman" w:cs="Times New Roman" w:hint="eastAsia"/>
+                <w:sz w:val="18"/>
+                <w:szCs w:val="18"/>
+              </w:rPr>
+            </w:pPr>
+            <w:r>
+              <w:rPr>
+                <w:rFonts w:ascii="Times New Roman" w:hAnsi="Times New Roman" w:cs="Times New Roman" w:hint="eastAsia"/>
+                <w:sz w:val="18"/>
+                <w:szCs w:val="18"/>
+              </w:rPr>
+              <w:t>1</w:t>
+            </w:r>
+            <w:r>
+              <w:rPr>
+                <w:rFonts w:ascii="Times New Roman" w:hAnsi="Times New Roman" w:cs="Times New Roman"/>
+                <w:sz w:val="18"/>
+                <w:szCs w:val="18"/>
+              </w:rPr>
+              <w:t>.250</w:t>
+            </w:r>
+          </w:p>
+        </w:tc>
+      </w:tr>
+      <w:tr>
+        <w:trPr>
+          <w:trHeight w:val="523"/>
+        </w:trPr>
+        <w:tc>
+          <w:tcPr>
+            <w:tcW w:w="1110" w:type="dxa"/>
+          </w:tcPr>
+          <w:p>
+            <w:pPr>
+              <w:spacing w:line="480" w:lineRule="auto"/>
+              <w:rPr>
+                <w:rFonts w:ascii="Times New Roman" w:hAnsi="Times New Roman" w:cs="Times New Roman"/>
+                <w:sz w:val="18"/>
+                <w:szCs w:val="18"/>
+              </w:rPr>
+            </w:pPr>
+            <m:oMathPara>
+              <m:oMath>
+                <m:sSub>
+                  <m:sSubPr>
+                    <m:ctrlPr>
+                      <w:rPr>
+                        <w:rFonts w:ascii="Cambria Math" w:hAnsi="Cambria Math" w:cs="Times New Roman"/>
+                        <w:i/>
+                        <w:sz w:val="18"/>
+                        <w:szCs w:val="18"/>
+                      </w:rPr>
+                    </m:ctrlPr>
+                  </m:sSubPr>
+                  <m:e>
+                    <m:r>
+                      <w:rPr>
+                        <w:rFonts w:ascii="Cambria Math" w:hAnsi="Cambria Math" w:cs="Times New Roman"/>
+                        <w:sz w:val="18"/>
+                        <w:szCs w:val="18"/>
+                      </w:rPr>
+                      <m:t>β</m:t>
+                    </m:r>
+                  </m:e>
+                  <m:sub>
+                    <m:r>
+                      <w:rPr>
+                        <w:rFonts w:ascii="Cambria Math" w:hAnsi="Cambria Math" w:cs="Times New Roman"/>
+                        <w:sz w:val="18"/>
+                        <w:szCs w:val="18"/>
+                      </w:rPr>
+                      <m:t>4</m:t>
+                    </m:r>
+                  </m:sub>
+                </m:sSub>
+              </m:oMath>
+            </m:oMathPara>
+          </w:p>
+        </w:tc>
+        <w:tc>
+          <w:tcPr>
+            <w:tcW w:w="4653" w:type="dxa"/>
+          </w:tcPr>
+          <w:p>
+            <w:pPr>
+              <w:spacing w:line="480" w:lineRule="auto"/>
+              <w:jc w:val="center"/>
+              <w:rPr>
+                <w:rFonts w:ascii="Times New Roman" w:hAnsi="Times New Roman" w:cs="Times New Roman"/>
+                <w:sz w:val="18"/>
+                <w:szCs w:val="18"/>
+              </w:rPr>
+            </w:pPr>
+            <m:oMathPara>
+              <m:oMath>
+                <m:r>
+                  <w:rPr>
+                    <w:rFonts w:ascii="Cambria Math" w:hAnsi="Cambria Math" w:cs="Times New Roman"/>
+                    <w:sz w:val="18"/>
+                    <w:szCs w:val="18"/>
+                  </w:rPr>
+                  <m:t>percent white population</m:t>
+                </m:r>
+              </m:oMath>
+            </m:oMathPara>
+          </w:p>
+        </w:tc>
+        <w:tc>
+          <w:tcPr>
+            <w:tcW w:w="3033" w:type="dxa"/>
+            <w:vAlign w:val="center"/>
+          </w:tcPr>
+          <w:p>
+            <w:pPr>
+              <w:spacing w:line="480" w:lineRule="auto"/>
+              <w:jc w:val="center"/>
+              <w:rPr>
+                <w:rFonts w:ascii="Times New Roman" w:hAnsi="Times New Roman" w:cs="Times New Roman" w:hint="eastAsia"/>
+                <w:sz w:val="18"/>
+                <w:szCs w:val="18"/>
+                <w:vertAlign w:val="superscript"/>
+              </w:rPr>
+            </w:pPr>
+            <w:r>
+              <w:rPr>
+                <w:rFonts w:ascii="Times New Roman" w:hAnsi="Times New Roman" w:cs="Times New Roman"/>
+                <w:sz w:val="18"/>
+                <w:szCs w:val="18"/>
+              </w:rPr>
+              <w:t>-1.533*10</w:t>
+            </w:r>
+            <w:r>
+              <w:rPr>
+                <w:rFonts w:ascii="Times New Roman" w:hAnsi="Times New Roman" w:cs="Times New Roman"/>
+                <w:sz w:val="18"/>
+                <w:szCs w:val="18"/>
+                <w:vertAlign w:val="superscript"/>
+              </w:rPr>
+              <w:t>-1</w:t>
+            </w:r>
+          </w:p>
+        </w:tc>
+      </w:tr>
+      <w:tr>
+        <w:trPr>
+          <w:trHeight w:val="523"/>
+        </w:trPr>
+        <w:tc>
+          <w:tcPr>
+            <w:tcW w:w="1110" w:type="dxa"/>
+          </w:tcPr>
+          <w:p>
+            <w:pPr>
+              <w:spacing w:line="480" w:lineRule="auto"/>
+              <w:rPr>
+                <w:rFonts w:ascii="Times New Roman" w:hAnsi="Times New Roman" w:cs="Times New Roman"/>
+                <w:sz w:val="18"/>
+                <w:szCs w:val="18"/>
+              </w:rPr>
+            </w:pPr>
+            <m:oMathPara>
+              <m:oMath>
+                <m:sSub>
+                  <m:sSubPr>
+                    <m:ctrlPr>
+                      <w:rPr>
+                        <w:rFonts w:ascii="Cambria Math" w:hAnsi="Cambria Math" w:cs="Times New Roman"/>
+                        <w:i/>
+                        <w:sz w:val="18"/>
+                        <w:szCs w:val="18"/>
+                      </w:rPr>
+                    </m:ctrlPr>
+                  </m:sSubPr>
+                  <m:e>
+                    <m:r>
+                      <w:rPr>
+                        <w:rFonts w:ascii="Cambria Math" w:hAnsi="Cambria Math" w:cs="Times New Roman"/>
+                        <w:sz w:val="18"/>
+                        <w:szCs w:val="18"/>
+                      </w:rPr>
+                      <m:t>β</m:t>
+                    </m:r>
+                  </m:e>
+                  <m:sub>
+                    <m:r>
+                      <w:rPr>
+                        <w:rFonts w:ascii="Cambria Math" w:hAnsi="Cambria Math" w:cs="Times New Roman"/>
+                        <w:sz w:val="18"/>
+                        <w:szCs w:val="18"/>
+                      </w:rPr>
+                      <m:t>5</m:t>
+                    </m:r>
+                  </m:sub>
+                </m:sSub>
+              </m:oMath>
+            </m:oMathPara>
+          </w:p>
+        </w:tc>
+        <w:tc>
+          <w:tcPr>
+            <w:tcW w:w="4653" w:type="dxa"/>
+          </w:tcPr>
+          <w:p>
+            <w:pPr>
+              <w:spacing w:line="480" w:lineRule="auto"/>
+              <w:jc w:val="center"/>
+              <w:rPr>
+                <w:rFonts w:ascii="Times New Roman" w:hAnsi="Times New Roman" w:cs="Times New Roman"/>
+                <w:sz w:val="18"/>
+                <w:szCs w:val="18"/>
+              </w:rPr>
+            </w:pPr>
+            <m:oMathPara>
+              <m:oMath>
+                <m:r>
+                  <w:rPr>
+                    <w:rFonts w:ascii="Cambria Math" w:hAnsi="Cambria Math" w:cs="Times New Roman"/>
+                    <w:sz w:val="18"/>
+                    <w:szCs w:val="18"/>
+                  </w:rPr>
+                  <m:t>percent population no highschool</m:t>
+                </m:r>
+              </m:oMath>
+            </m:oMathPara>
+          </w:p>
+        </w:tc>
+        <w:tc>
+          <w:tcPr>
+            <w:tcW w:w="3033" w:type="dxa"/>
+            <w:vAlign w:val="center"/>
+          </w:tcPr>
+          <w:p>
+            <w:pPr>
+              <w:spacing w:line="480" w:lineRule="auto"/>
+              <w:jc w:val="center"/>
+              <w:rPr>
+                <w:rFonts w:ascii="Times New Roman" w:hAnsi="Times New Roman" w:cs="Times New Roman"/>
+                <w:sz w:val="18"/>
+                <w:szCs w:val="18"/>
+                <w:vertAlign w:val="superscript"/>
+              </w:rPr>
+            </w:pPr>
+            <w:r>
+              <w:rPr>
+                <w:rFonts w:ascii="Times New Roman" w:hAnsi="Times New Roman" w:cs="Times New Roman"/>
+                <w:sz w:val="18"/>
+                <w:szCs w:val="18"/>
+              </w:rPr>
+              <w:t>3.818*10</w:t>
+            </w:r>
+            <w:r>
+              <w:rPr>
+                <w:rFonts w:ascii="Times New Roman" w:hAnsi="Times New Roman" w:cs="Times New Roman"/>
+                <w:sz w:val="18"/>
+                <w:szCs w:val="18"/>
+                <w:vertAlign w:val="superscript"/>
+              </w:rPr>
+              <w:t>-1</w:t>
+            </w:r>
+          </w:p>
+        </w:tc>
+      </w:tr>
+      <w:tr>
+        <w:trPr>
+          <w:trHeight w:val="511"/>
+        </w:trPr>
+        <w:tc>
+          <w:tcPr>
+            <w:tcW w:w="1110" w:type="dxa"/>
+          </w:tcPr>
+          <w:p>
+            <w:pPr>
+              <w:spacing w:line="480" w:lineRule="auto"/>
+              <w:rPr>
+                <w:rFonts w:ascii="Times New Roman" w:hAnsi="Times New Roman" w:cs="Times New Roman"/>
+                <w:sz w:val="18"/>
+                <w:szCs w:val="18"/>
+              </w:rPr>
+            </w:pPr>
+            <m:oMathPara>
+              <m:oMath>
+                <m:sSub>
+                  <m:sSubPr>
+                    <m:ctrlPr>
+                      <w:rPr>
+                        <w:rFonts w:ascii="Cambria Math" w:hAnsi="Cambria Math" w:cs="Times New Roman"/>
+                        <w:i/>
+                        <w:sz w:val="18"/>
+                        <w:szCs w:val="18"/>
+                      </w:rPr>
+                    </m:ctrlPr>
+                  </m:sSubPr>
+                  <m:e>
+                    <m:r>
+                      <w:rPr>
+                        <w:rFonts w:ascii="Cambria Math" w:hAnsi="Cambria Math" w:cs="Times New Roman"/>
+                        <w:sz w:val="18"/>
+                        <w:szCs w:val="18"/>
+                      </w:rPr>
+                      <m:t>β</m:t>
+                    </m:r>
+                  </m:e>
+                  <m:sub>
+                    <m:r>
+                      <w:rPr>
+                        <w:rFonts w:ascii="Cambria Math" w:hAnsi="Cambria Math" w:cs="Times New Roman"/>
+                        <w:sz w:val="18"/>
+                        <w:szCs w:val="18"/>
+                      </w:rPr>
+                      <m:t>6</m:t>
+                    </m:r>
+                  </m:sub>
+                </m:sSub>
+              </m:oMath>
+            </m:oMathPara>
+          </w:p>
+        </w:tc>
+        <w:tc>
+          <w:tcPr>
+            <w:tcW w:w="4653" w:type="dxa"/>
+          </w:tcPr>
+          <w:p>
+            <w:pPr>
+              <w:spacing w:line="480" w:lineRule="auto"/>
+              <w:jc w:val="center"/>
+              <w:rPr>
+                <w:rFonts w:ascii="Times New Roman" w:hAnsi="Times New Roman" w:cs="Times New Roman"/>
+                <w:sz w:val="18"/>
+                <w:szCs w:val="18"/>
+              </w:rPr>
+            </w:pPr>
+            <m:oMathPara>
+              <m:oMath>
+                <m:r>
+                  <w:rPr>
+                    <w:rFonts w:ascii="Cambria Math" w:hAnsi="Cambria Math" w:cs="Times New Roman"/>
+                    <w:sz w:val="18"/>
+                    <w:szCs w:val="18"/>
+                  </w:rPr>
+                  <m:t>percent population with highschool</m:t>
+                </m:r>
+              </m:oMath>
+            </m:oMathPara>
+          </w:p>
+        </w:tc>
+        <w:tc>
+          <w:tcPr>
+            <w:tcW w:w="3033" w:type="dxa"/>
+            <w:vAlign w:val="center"/>
+          </w:tcPr>
+          <w:p>
+            <w:pPr>
+              <w:spacing w:line="480" w:lineRule="auto"/>
+              <w:jc w:val="center"/>
+              <w:rPr>
+                <w:rFonts w:ascii="Times New Roman" w:hAnsi="Times New Roman" w:cs="Times New Roman"/>
+                <w:sz w:val="18"/>
+                <w:szCs w:val="18"/>
+              </w:rPr>
+            </w:pPr>
+            <w:r>
+              <w:rPr>
+                <w:rFonts w:ascii="Times New Roman" w:hAnsi="Times New Roman" w:cs="Times New Roman"/>
+                <w:sz w:val="18"/>
+                <w:szCs w:val="18"/>
+              </w:rPr>
+              <w:t>1.167</w:t>
+            </w:r>
+          </w:p>
+        </w:tc>
+      </w:tr>
+      <w:tr>
+        <w:trPr>
+          <w:trHeight w:val="523"/>
+        </w:trPr>
+        <w:tc>
+          <w:tcPr>
+            <w:tcW w:w="1110" w:type="dxa"/>
+          </w:tcPr>
+          <w:p>
+            <w:pPr>
+              <w:spacing w:line="480" w:lineRule="auto"/>
+              <w:rPr>
+                <w:rFonts w:ascii="Times New Roman" w:eastAsia="DengXian" w:hAnsi="Times New Roman" w:cs="Times New Roman"/>
+                <w:sz w:val="18"/>
+                <w:szCs w:val="18"/>
+              </w:rPr>
+            </w:pPr>
+            <m:oMathPara>
+              <m:oMath>
+                <m:sSub>
+                  <m:sSubPr>
+                    <m:ctrlPr>
+                      <w:rPr>
+                        <w:rFonts w:ascii="Cambria Math" w:hAnsi="Cambria Math" w:cs="Times New Roman"/>
+                        <w:i/>
+                        <w:sz w:val="18"/>
+                        <w:szCs w:val="18"/>
+                      </w:rPr>
+                    </m:ctrlPr>
+                  </m:sSubPr>
+                  <m:e>
+                    <m:r>
+                      <w:rPr>
+                        <w:rFonts w:ascii="Cambria Math" w:hAnsi="Cambria Math" w:cs="Times New Roman"/>
+                        <w:sz w:val="18"/>
+                        <w:szCs w:val="18"/>
+                      </w:rPr>
+                      <m:t>β</m:t>
+                    </m:r>
+                  </m:e>
+                  <m:sub>
+                    <m:r>
+                      <w:rPr>
+                        <w:rFonts w:ascii="Cambria Math" w:hAnsi="Cambria Math" w:cs="Times New Roman"/>
+                        <w:sz w:val="18"/>
+                        <w:szCs w:val="18"/>
+                      </w:rPr>
+                      <m:t>7</m:t>
+                    </m:r>
+                  </m:sub>
+                </m:sSub>
+              </m:oMath>
+            </m:oMathPara>
+          </w:p>
+        </w:tc>
+        <w:tc>
+          <w:tcPr>
+            <w:tcW w:w="4653" w:type="dxa"/>
+          </w:tcPr>
+          <w:p>
+            <w:pPr>
+              <w:spacing w:line="480" w:lineRule="auto"/>
+              <w:jc w:val="center"/>
+              <w:rPr>
+                <w:rFonts w:ascii="Times New Roman" w:hAnsi="Times New Roman" w:cs="Times New Roman"/>
+                <w:sz w:val="18"/>
+                <w:szCs w:val="18"/>
+              </w:rPr>
+            </w:pPr>
+            <m:oMathPara>
+              <m:oMath>
+                <m:r>
+                  <w:rPr>
+                    <w:rFonts w:ascii="Cambria Math" w:hAnsi="Cambria Math" w:cs="Times New Roman"/>
+                    <w:sz w:val="18"/>
+                    <w:szCs w:val="18"/>
+                  </w:rPr>
+                  <m:t>percent of public health insurance</m:t>
+                </m:r>
+              </m:oMath>
+            </m:oMathPara>
+          </w:p>
+        </w:tc>
+        <w:tc>
+          <w:tcPr>
+            <w:tcW w:w="3033" w:type="dxa"/>
+            <w:vAlign w:val="center"/>
+          </w:tcPr>
+          <w:p>
+            <w:pPr>
+              <w:spacing w:line="480" w:lineRule="auto"/>
+              <w:jc w:val="center"/>
+              <w:rPr>
+                <w:rFonts w:ascii="Times New Roman" w:hAnsi="Times New Roman" w:cs="Times New Roman"/>
+                <w:sz w:val="18"/>
+                <w:szCs w:val="18"/>
+                <w:vertAlign w:val="superscript"/>
+              </w:rPr>
+            </w:pPr>
+            <w:r>
+              <w:rPr>
+                <w:rFonts w:ascii="Times New Roman" w:hAnsi="Times New Roman" w:cs="Times New Roman"/>
+                <w:sz w:val="18"/>
+                <w:szCs w:val="18"/>
+              </w:rPr>
+              <w:t>-1.531*10</w:t>
+            </w:r>
+            <w:r>
+              <w:rPr>
+                <w:rFonts w:ascii="Times New Roman" w:hAnsi="Times New Roman" w:cs="Times New Roman"/>
+                <w:sz w:val="18"/>
+                <w:szCs w:val="18"/>
+                <w:vertAlign w:val="superscript"/>
+              </w:rPr>
+              <w:t>-1</w:t>
+            </w:r>
+          </w:p>
+        </w:tc>
+      </w:tr>
+      <w:tr>
+        <w:trPr>
+          <w:trHeight w:val="523"/>
+        </w:trPr>
+        <w:tc>
+          <w:tcPr>
+            <w:tcW w:w="1110" w:type="dxa"/>
+          </w:tcPr>
+          <w:p>
+            <w:pPr>
+              <w:spacing w:line="480" w:lineRule="auto"/>
+              <w:rPr>
+                <w:rFonts w:ascii="Times New Roman" w:eastAsia="DengXian" w:hAnsi="Times New Roman" w:cs="Times New Roman"/>
+                <w:sz w:val="18"/>
+                <w:szCs w:val="18"/>
+              </w:rPr>
+            </w:pPr>
+            <m:oMathPara>
+              <m:oMath>
+                <m:sSub>
+                  <m:sSubPr>
+                    <m:ctrlPr>
+                      <w:rPr>
+                        <w:rFonts w:ascii="Cambria Math" w:hAnsi="Cambria Math" w:cs="Times New Roman"/>
+                        <w:i/>
+                        <w:sz w:val="18"/>
+                        <w:szCs w:val="18"/>
+                      </w:rPr>
+                    </m:ctrlPr>
+                  </m:sSubPr>
+                  <m:e>
+                    <m:r>
+                      <w:rPr>
+                        <w:rFonts w:ascii="Cambria Math" w:hAnsi="Cambria Math" w:cs="Times New Roman"/>
+                        <w:sz w:val="18"/>
+                        <w:szCs w:val="18"/>
+                      </w:rPr>
+                      <m:t>β</m:t>
+                    </m:r>
+                  </m:e>
+                  <m:sub>
+                    <m:r>
+                      <w:rPr>
+                        <w:rFonts w:ascii="Cambria Math" w:hAnsi="Cambria Math" w:cs="Times New Roman"/>
+                        <w:sz w:val="18"/>
+                        <w:szCs w:val="18"/>
+                      </w:rPr>
+                      <m:t>8</m:t>
+                    </m:r>
+                  </m:sub>
+                </m:sSub>
+              </m:oMath>
+            </m:oMathPara>
+          </w:p>
+        </w:tc>
+        <w:tc>
+          <w:tcPr>
+            <w:tcW w:w="4653" w:type="dxa"/>
+          </w:tcPr>
+          <w:p>
+            <w:pPr>
+              <w:spacing w:line="480" w:lineRule="auto"/>
+              <w:jc w:val="center"/>
+              <w:rPr>
+                <w:rFonts w:ascii="Times New Roman" w:hAnsi="Times New Roman" w:cs="Times New Roman"/>
+                <w:sz w:val="18"/>
+                <w:szCs w:val="18"/>
+              </w:rPr>
+            </w:pPr>
+            <m:oMathPara>
+              <m:oMath>
+                <m:r>
+                  <w:rPr>
+                    <w:rFonts w:ascii="Cambria Math" w:hAnsi="Cambria Math"/>
+                    <w:sz w:val="18"/>
+                    <w:szCs w:val="18"/>
+                  </w:rPr>
+                  <m:t>percent of private health insurance</m:t>
+                </m:r>
+              </m:oMath>
+            </m:oMathPara>
+          </w:p>
+        </w:tc>
+        <w:tc>
+          <w:tcPr>
+            <w:tcW w:w="3033" w:type="dxa"/>
+            <w:vAlign w:val="center"/>
+          </w:tcPr>
+          <w:p>
+            <w:pPr>
+              <w:spacing w:line="480" w:lineRule="auto"/>
+              <w:jc w:val="center"/>
+              <w:rPr>
+                <w:rFonts w:ascii="Times New Roman" w:hAnsi="Times New Roman" w:cs="Times New Roman"/>
+                <w:sz w:val="18"/>
+                <w:szCs w:val="18"/>
+                <w:vertAlign w:val="superscript"/>
+              </w:rPr>
+            </w:pPr>
+            <w:r>
+              <w:rPr>
+                <w:rFonts w:ascii="Times New Roman" w:hAnsi="Times New Roman" w:cs="Times New Roman"/>
+                <w:sz w:val="18"/>
+                <w:szCs w:val="18"/>
+              </w:rPr>
+              <w:t>-1.456*10</w:t>
+            </w:r>
+            <w:r>
+              <w:rPr>
+                <w:rFonts w:ascii="Times New Roman" w:hAnsi="Times New Roman" w:cs="Times New Roman"/>
+                <w:sz w:val="18"/>
+                <w:szCs w:val="18"/>
+                <w:vertAlign w:val="superscript"/>
+              </w:rPr>
+              <w:t>-1</w:t>
+            </w:r>
+          </w:p>
+        </w:tc>
+      </w:tr>
+      <w:tr>
+        <w:trPr>
+          <w:trHeight w:val="511"/>
+        </w:trPr>
+        <w:tc>
+          <w:tcPr>
+            <w:tcW w:w="1110" w:type="dxa"/>
+          </w:tcPr>
+          <w:p>
+            <w:pPr>
+              <w:spacing w:line="480" w:lineRule="auto"/>
+              <w:rPr>
+                <w:rFonts w:ascii="Times New Roman" w:eastAsia="DengXian" w:hAnsi="Times New Roman" w:cs="Times New Roman"/>
+                <w:sz w:val="18"/>
+                <w:szCs w:val="18"/>
+              </w:rPr>
+            </w:pPr>
+            <m:oMathPara>
+              <m:oMath>
+                <m:sSub>
+                  <m:sSubPr>
+                    <m:ctrlPr>
+                      <w:rPr>
+                        <w:rFonts w:ascii="Cambria Math" w:hAnsi="Cambria Math" w:cs="Times New Roman"/>
+                        <w:i/>
+                        <w:sz w:val="18"/>
+                        <w:szCs w:val="18"/>
+                      </w:rPr>
+                    </m:ctrlPr>
+                  </m:sSubPr>
+                  <m:e>
+                    <m:r>
+                      <w:rPr>
+                        <w:rFonts w:ascii="Cambria Math" w:hAnsi="Cambria Math" w:cs="Times New Roman"/>
+                        <w:sz w:val="18"/>
+                        <w:szCs w:val="18"/>
+                      </w:rPr>
+                      <m:t>β</m:t>
+                    </m:r>
+                  </m:e>
+                  <m:sub>
+                    <m:r>
+                      <w:rPr>
+                        <w:rFonts w:ascii="Cambria Math" w:hAnsi="Cambria Math" w:cs="Times New Roman"/>
+                        <w:sz w:val="18"/>
+                        <w:szCs w:val="18"/>
+                      </w:rPr>
+                      <m:t>9</m:t>
+                    </m:r>
+                  </m:sub>
+                </m:sSub>
+              </m:oMath>
+            </m:oMathPara>
+          </w:p>
+        </w:tc>
+        <w:tc>
+          <w:tcPr>
+            <w:tcW w:w="4653" w:type="dxa"/>
+          </w:tcPr>
+          <w:p>
+            <w:pPr>
+              <w:spacing w:line="480" w:lineRule="auto"/>
+              <w:jc w:val="center"/>
+              <w:rPr>
+                <w:rFonts w:ascii="Times New Roman" w:hAnsi="Times New Roman" w:cs="Times New Roman"/>
+                <w:sz w:val="18"/>
+                <w:szCs w:val="18"/>
+              </w:rPr>
+            </w:pPr>
+            <m:oMathPara>
+              <m:oMath>
+                <m:r>
+                  <w:rPr>
+                    <w:rFonts w:ascii="Cambria Math" w:hAnsi="Cambria Math" w:cs="Times New Roman"/>
+                    <w:sz w:val="18"/>
+                    <w:szCs w:val="18"/>
+                  </w:rPr>
+                  <m:t>percent of married population</m:t>
+                </m:r>
+              </m:oMath>
+            </m:oMathPara>
+          </w:p>
+        </w:tc>
+        <w:tc>
+          <w:tcPr>
+            <w:tcW w:w="3033" w:type="dxa"/>
+            <w:vAlign w:val="center"/>
+          </w:tcPr>
+          <w:p>
+            <w:pPr>
+              <w:spacing w:line="480" w:lineRule="auto"/>
+              <w:jc w:val="center"/>
+              <w:rPr>
+                <w:rFonts w:ascii="Times New Roman" w:hAnsi="Times New Roman" w:cs="Times New Roman"/>
+                <w:sz w:val="18"/>
+                <w:szCs w:val="18"/>
+                <w:vertAlign w:val="superscript"/>
+              </w:rPr>
+            </w:pPr>
+            <w:r>
+              <w:rPr>
+                <w:rFonts w:ascii="Times New Roman" w:hAnsi="Times New Roman" w:cs="Times New Roman"/>
+                <w:sz w:val="18"/>
+                <w:szCs w:val="18"/>
+              </w:rPr>
+              <w:t>8.555*10</w:t>
+            </w:r>
+            <w:r>
+              <w:rPr>
+                <w:rFonts w:ascii="Times New Roman" w:hAnsi="Times New Roman" w:cs="Times New Roman"/>
+                <w:sz w:val="18"/>
+                <w:szCs w:val="18"/>
+                <w:vertAlign w:val="superscript"/>
+              </w:rPr>
+              <w:t>-1</w:t>
+            </w:r>
+          </w:p>
+        </w:tc>
+      </w:tr>
+      <w:tr>
+        <w:trPr>
+          <w:trHeight w:val="523"/>
+        </w:trPr>
+        <w:tc>
+          <w:tcPr>
+            <w:tcW w:w="1110" w:type="dxa"/>
+          </w:tcPr>
+          <w:p>
+            <w:pPr>
+              <w:spacing w:line="480" w:lineRule="auto"/>
+              <w:rPr>
+                <w:rFonts w:ascii="Times New Roman" w:eastAsia="DengXian" w:hAnsi="Times New Roman" w:cs="Times New Roman"/>
+                <w:sz w:val="18"/>
+                <w:szCs w:val="18"/>
+              </w:rPr>
+            </w:pPr>
+            <m:oMathPara>
+              <m:oMath>
+                <m:sSub>
+                  <m:sSubPr>
+                    <m:ctrlPr>
+                      <w:rPr>
+                        <w:rFonts w:ascii="Cambria Math" w:hAnsi="Cambria Math" w:cs="Times New Roman"/>
+                        <w:i/>
+                        <w:sz w:val="18"/>
+                        <w:szCs w:val="18"/>
+                      </w:rPr>
+                    </m:ctrlPr>
+                  </m:sSubPr>
+                  <m:e>
+                    <m:r>
+                      <w:rPr>
+                        <w:rFonts w:ascii="Cambria Math" w:hAnsi="Cambria Math" w:cs="Times New Roman"/>
+                        <w:sz w:val="18"/>
+                        <w:szCs w:val="18"/>
+                      </w:rPr>
+                      <m:t>β</m:t>
+                    </m:r>
+                  </m:e>
+                  <m:sub>
+                    <m:r>
+                      <w:rPr>
+                        <w:rFonts w:ascii="Cambria Math" w:hAnsi="Cambria Math" w:cs="Times New Roman"/>
+                        <w:sz w:val="18"/>
+                        <w:szCs w:val="18"/>
+                      </w:rPr>
+                      <m:t>10</m:t>
+                    </m:r>
+                  </m:sub>
+                </m:sSub>
+              </m:oMath>
+            </m:oMathPara>
+          </w:p>
+        </w:tc>
+        <w:tc>
+          <w:tcPr>
+            <w:tcW w:w="4653" w:type="dxa"/>
+          </w:tcPr>
+          <w:p>
+            <w:pPr>
+              <w:spacing w:line="480" w:lineRule="auto"/>
+              <w:jc w:val="center"/>
+              <w:rPr>
+                <w:rFonts w:ascii="Times New Roman" w:hAnsi="Times New Roman" w:cs="Times New Roman"/>
+                <w:sz w:val="18"/>
+                <w:szCs w:val="18"/>
+              </w:rPr>
+            </w:pPr>
+            <m:oMathPara>
+              <m:oMath>
+                <m:r>
+                  <w:rPr>
+                    <w:rFonts w:ascii="Cambria Math" w:hAnsi="Cambria Math" w:cs="Times New Roman"/>
+                    <w:sz w:val="18"/>
+                    <w:szCs w:val="18"/>
+                  </w:rPr>
+                  <m:t>median age*percent of married population</m:t>
+                </m:r>
+              </m:oMath>
+            </m:oMathPara>
+          </w:p>
+        </w:tc>
+        <w:tc>
+          <w:tcPr>
+            <w:tcW w:w="3033" w:type="dxa"/>
+            <w:vAlign w:val="center"/>
+          </w:tcPr>
+          <w:p>
+            <w:pPr>
+              <w:spacing w:line="480" w:lineRule="auto"/>
+              <w:jc w:val="center"/>
+              <w:rPr>
+                <w:rFonts w:ascii="Times New Roman" w:hAnsi="Times New Roman" w:cs="Times New Roman"/>
+                <w:sz w:val="18"/>
+                <w:szCs w:val="18"/>
+                <w:vertAlign w:val="superscript"/>
+              </w:rPr>
+            </w:pPr>
+            <w:r>
+              <w:rPr>
+                <w:rFonts w:ascii="Times New Roman" w:hAnsi="Times New Roman" w:cs="Times New Roman"/>
+                <w:sz w:val="18"/>
+                <w:szCs w:val="18"/>
+              </w:rPr>
+              <w:t>3.123*10</w:t>
+            </w:r>
+            <w:r>
+              <w:rPr>
+                <w:rFonts w:ascii="Times New Roman" w:hAnsi="Times New Roman" w:cs="Times New Roman"/>
+                <w:sz w:val="18"/>
+                <w:szCs w:val="18"/>
+                <w:vertAlign w:val="superscript"/>
+              </w:rPr>
+              <w:t>-2</w:t>
+            </w:r>
+          </w:p>
+        </w:tc>
+      </w:tr>
+      <w:tr>
+        <w:trPr>
+          <w:trHeight w:val="523"/>
+        </w:trPr>
+        <w:tc>
+          <w:tcPr>
+            <w:tcW w:w="1110" w:type="dxa"/>
+          </w:tcPr>
+          <w:p>
+            <w:pPr>
+              <w:spacing w:line="480" w:lineRule="auto"/>
+              <w:rPr>
+                <w:rFonts w:ascii="Times New Roman" w:eastAsia="DengXian" w:hAnsi="Times New Roman" w:cs="Times New Roman"/>
+                <w:sz w:val="18"/>
+                <w:szCs w:val="18"/>
+              </w:rPr>
+            </w:pPr>
+            <m:oMathPara>
+              <m:oMath>
+                <m:sSub>
+                  <m:sSubPr>
+                    <m:ctrlPr>
+                      <w:rPr>
+                        <w:rFonts w:ascii="Cambria Math" w:hAnsi="Cambria Math" w:cs="Times New Roman"/>
+                        <w:i/>
+                        <w:sz w:val="18"/>
+                        <w:szCs w:val="18"/>
+                      </w:rPr>
+                    </m:ctrlPr>
+                  </m:sSubPr>
+                  <m:e>
+                    <m:r>
+                      <w:rPr>
+                        <w:rFonts w:ascii="Cambria Math" w:hAnsi="Cambria Math" w:cs="Times New Roman"/>
+                        <w:sz w:val="18"/>
+                        <w:szCs w:val="18"/>
+                      </w:rPr>
+                      <m:t>β</m:t>
+                    </m:r>
+                  </m:e>
+                  <m:sub>
+                    <m:r>
+                      <w:rPr>
+                        <w:rFonts w:ascii="Cambria Math" w:hAnsi="Cambria Math" w:cs="Times New Roman"/>
+                        <w:sz w:val="18"/>
+                        <w:szCs w:val="18"/>
+                      </w:rPr>
+                      <m:t>1</m:t>
+                    </m:r>
+                    <m:r>
+                      <w:rPr>
+                        <w:rFonts w:ascii="Cambria Math" w:hAnsi="Cambria Math" w:cs="Times New Roman"/>
+                        <w:sz w:val="18"/>
+                        <w:szCs w:val="18"/>
+                      </w:rPr>
+                      <m:t>1</m:t>
+                    </m:r>
+                  </m:sub>
+                </m:sSub>
+              </m:oMath>
+            </m:oMathPara>
+          </w:p>
+        </w:tc>
+        <w:tc>
+          <w:tcPr>
+            <w:tcW w:w="4653" w:type="dxa"/>
+          </w:tcPr>
+          <w:p>
+            <w:pPr>
+              <w:spacing w:line="480" w:lineRule="auto"/>
+              <w:jc w:val="center"/>
+              <w:rPr>
+                <w:rFonts w:ascii="Times New Roman" w:hAnsi="Times New Roman" w:cs="Times New Roman"/>
+                <w:sz w:val="18"/>
+                <w:szCs w:val="18"/>
+              </w:rPr>
+            </w:pPr>
+            <m:oMathPara>
+              <m:oMath>
+                <m:r>
+                  <w:rPr>
+                    <w:rFonts w:ascii="Cambria Math" w:hAnsi="Cambria Math" w:cs="Times New Roman"/>
+                    <w:sz w:val="18"/>
+                    <w:szCs w:val="18"/>
+                  </w:rPr>
+                  <m:t>median age*percent of married population</m:t>
+                </m:r>
+              </m:oMath>
+            </m:oMathPara>
+          </w:p>
+        </w:tc>
+        <w:tc>
+          <w:tcPr>
+            <w:tcW w:w="3033" w:type="dxa"/>
+            <w:vAlign w:val="center"/>
+          </w:tcPr>
+          <w:p>
+            <w:pPr>
+              <w:spacing w:line="480" w:lineRule="auto"/>
+              <w:jc w:val="center"/>
+              <w:rPr>
+                <w:rFonts w:ascii="Times New Roman" w:hAnsi="Times New Roman" w:cs="Times New Roman"/>
+                <w:sz w:val="18"/>
+                <w:szCs w:val="18"/>
+                <w:vertAlign w:val="superscript"/>
+              </w:rPr>
+            </w:pPr>
+            <w:r>
+              <w:rPr>
+                <w:rFonts w:ascii="Times New Roman" w:hAnsi="Times New Roman" w:cs="Times New Roman"/>
+                <w:sz w:val="18"/>
+                <w:szCs w:val="18"/>
+              </w:rPr>
+              <w:t>-2.955*10</w:t>
+            </w:r>
+            <w:r>
+              <w:rPr>
+                <w:rFonts w:ascii="Times New Roman" w:hAnsi="Times New Roman" w:cs="Times New Roman"/>
+                <w:sz w:val="18"/>
+                <w:szCs w:val="18"/>
+                <w:vertAlign w:val="superscript"/>
+              </w:rPr>
+              <w:t>-2</w:t>
+            </w:r>
+          </w:p>
+        </w:tc>
+      </w:tr>
+    </w:tbl>
+    <w:p>
+      <w:pPr>
+        <w:spacing w:line="480" w:lineRule="auto"/>
+        <w:rPr>
+          <w:rFonts w:ascii="Times New Roman" w:hAnsi="Times New Roman" w:cs="Times New Roman"/>
+          <w:sz w:val="24"/>
+          <w:szCs w:val="24"/>
+        </w:rPr>
+      </w:pPr>
+    </w:p>
+    <w:p>
+      <w:pPr>
+        <w:spacing w:line="480" w:lineRule="auto"/>
+        <w:rPr>
+          <w:rFonts w:ascii="Times New Roman" w:hAnsi="Times New Roman" w:cs="Times New Roman"/>
+          <w:sz w:val="24"/>
+          <w:szCs w:val="24"/>
+        </w:rPr>
+      </w:pPr>
+      <w:r>
+        <w:rPr>
+          <w:rFonts w:ascii="Times New Roman" w:hAnsi="Times New Roman" w:cs="Times New Roman"/>
+          <w:sz w:val="24"/>
+          <w:szCs w:val="24"/>
+        </w:rPr>
+        <w:t>The overall regression model was statistically significant (R</w:t>
+      </w:r>
+      <w:r>
+        <w:rPr>
+          <w:rFonts w:ascii="Times New Roman" w:hAnsi="Times New Roman" w:cs="Times New Roman"/>
+          <w:sz w:val="24"/>
+          <w:szCs w:val="24"/>
+          <w:vertAlign w:val="superscript"/>
+        </w:rPr>
+        <w:t>2</w:t>
+      </w:r>
+      <w:r>
+        <w:rPr>
+          <w:rFonts w:ascii="Times New Roman" w:hAnsi="Times New Roman" w:cs="Times New Roman"/>
+          <w:sz w:val="24"/>
+          <w:szCs w:val="24"/>
+        </w:rPr>
+        <w:t xml:space="preserve"> = 0.349, F(12, 2402) = 108.7, p &lt; 2.2*10</w:t>
+      </w:r>
+      <w:r>
+        <w:rPr>
+          <w:rFonts w:ascii="Times New Roman" w:hAnsi="Times New Roman" w:cs="Times New Roman"/>
+          <w:sz w:val="24"/>
+          <w:szCs w:val="24"/>
+          <w:vertAlign w:val="superscript"/>
+        </w:rPr>
+        <w:t>-16</w:t>
+      </w:r>
+      <w:r>
+        <w:rPr>
+          <w:rFonts w:ascii="Times New Roman" w:hAnsi="Times New Roman" w:cs="Times New Roman"/>
+          <w:sz w:val="24"/>
+          <w:szCs w:val="24"/>
+        </w:rPr>
+        <w:t xml:space="preserve">). </w:t>
+      </w:r>
+    </w:p>
+    <w:p>
+      <w:pPr>
+        <w:spacing w:line="480" w:lineRule="auto"/>
+        <w:rPr>
+          <w:rFonts w:ascii="Times New Roman" w:hAnsi="Times New Roman" w:cs="Times New Roman"/>
+          <w:sz w:val="24"/>
+          <w:szCs w:val="24"/>
+        </w:rPr>
+      </w:pPr>
+    </w:p>
+    <w:p>
+      <w:pPr>
+        <w:spacing w:line="480" w:lineRule="auto"/>
+        <w:rPr>
+          <w:rFonts w:ascii="Times New Roman" w:hAnsi="Times New Roman" w:cs="Times New Roman"/>
+          <w:sz w:val="24"/>
+          <w:szCs w:val="24"/>
+        </w:rPr>
+      </w:pPr>
+      <w:r>
+        <w:rPr>
+          <w:rFonts w:ascii="Times New Roman" w:hAnsi="Times New Roman" w:cs="Times New Roman"/>
+          <w:sz w:val="24"/>
+          <w:szCs w:val="24"/>
+        </w:rPr>
+        <w:t xml:space="preserve">During the model fitting process, we thoroughly considered the potential for confounders and effect modifiers for each of the predictor variables. </w:t>
+      </w:r>
+      <w:r>
+        <w:rPr>
+          <w:rFonts w:ascii="Times New Roman" w:hAnsi="Times New Roman" w:cs="Times New Roman"/>
+          <w:sz w:val="24"/>
+          <w:szCs w:val="24"/>
+        </w:rPr>
+        <w:t xml:space="preserve">Most notably, we found that percentage of the married population is an effective modifier of the median age covariate. </w:t>
+      </w:r>
+      <w:r>
+        <w:rPr>
+          <w:rFonts w:ascii="Times New Roman" w:hAnsi="Times New Roman" w:cs="Times New Roman"/>
+          <w:sz w:val="24"/>
+          <w:szCs w:val="24"/>
+        </w:rPr>
+        <w:t xml:space="preserve">We also noted that </w:t>
+      </w:r>
+      <w:r>
+        <w:rPr>
+          <w:rFonts w:ascii="Times New Roman" w:hAnsi="Times New Roman" w:cs="Times New Roman"/>
+          <w:sz w:val="24"/>
+          <w:szCs w:val="24"/>
+        </w:rPr>
+        <w:lastRenderedPageBreak/>
+        <w:t xml:space="preserve">the percentage of private and public health insurance coverage were significant predictors, but a more appropriate model could be established by adding a product term of the two covariates. </w:t>
+      </w:r>
+    </w:p>
+    <w:p>
+      <w:pPr>
+        <w:spacing w:line="480" w:lineRule="auto"/>
+        <w:rPr>
+          <w:rFonts w:ascii="Times New Roman" w:hAnsi="Times New Roman" w:cs="Times New Roman"/>
+          <w:sz w:val="24"/>
+          <w:szCs w:val="24"/>
+        </w:rPr>
+      </w:pPr>
+    </w:p>
+    <w:p>
+      <w:pPr>
+        <w:spacing w:line="480" w:lineRule="auto"/>
+        <w:rPr>
+          <w:rFonts w:ascii="Times New Roman" w:hAnsi="Times New Roman" w:cs="Times New Roman"/>
+          <w:sz w:val="24"/>
+          <w:szCs w:val="24"/>
+        </w:rPr>
+      </w:pPr>
+      <w:r>
+        <w:rPr>
+          <w:rFonts w:ascii="Times New Roman" w:hAnsi="Times New Roman" w:cs="Times New Roman"/>
+          <w:sz w:val="24"/>
+          <w:szCs w:val="24"/>
+        </w:rPr>
+        <w:t xml:space="preserve">During the model fitting process, we were also interested in whether generalized additive models could be used to increase the model fit. However, after using LOWESS </w:t>
+      </w:r>
+      <w:r>
+        <w:rPr>
+          <w:rFonts w:ascii="Times New Roman" w:hAnsi="Times New Roman" w:cs="Times New Roman"/>
+          <w:sz w:val="24"/>
+          <w:szCs w:val="24"/>
+        </w:rPr>
+        <w:t>flexible</w:t>
+      </w:r>
+      <w:r>
+        <w:rPr>
+          <w:rFonts w:ascii="Times New Roman" w:hAnsi="Times New Roman" w:cs="Times New Roman"/>
+          <w:sz w:val="24"/>
+          <w:szCs w:val="24"/>
+        </w:rPr>
+        <w:t xml:space="preserve"> methods on the predictor variables, we failed to notice the need for </w:t>
+      </w:r>
+      <w:r>
+        <w:rPr>
+          <w:rFonts w:ascii="Times New Roman" w:hAnsi="Times New Roman" w:cs="Times New Roman"/>
+          <w:sz w:val="24"/>
+          <w:szCs w:val="24"/>
+        </w:rPr>
+        <w:t xml:space="preserve">smoothing </w:t>
+      </w:r>
+      <w:r>
+        <w:rPr>
+          <w:rFonts w:ascii="Times New Roman" w:hAnsi="Times New Roman" w:cs="Times New Roman"/>
+          <w:sz w:val="24"/>
+          <w:szCs w:val="24"/>
+        </w:rPr>
+        <w:t>models</w:t>
+      </w:r>
+      <w:r>
+        <w:rPr>
+          <w:rFonts w:ascii="Times New Roman" w:hAnsi="Times New Roman" w:cs="Times New Roman"/>
+          <w:sz w:val="24"/>
+          <w:szCs w:val="24"/>
+        </w:rPr>
+        <w:t xml:space="preserve"> like splines</w:t>
+      </w:r>
+      <w:r>
+        <w:rPr>
+          <w:rFonts w:ascii="Times New Roman" w:hAnsi="Times New Roman" w:cs="Times New Roman"/>
+          <w:sz w:val="24"/>
+          <w:szCs w:val="24"/>
+        </w:rPr>
+        <w:t>. The relationships between the predictor variables and county death rates could be mostly explained by some simple linear relationship</w:t>
+      </w:r>
+      <w:r>
+        <w:rPr>
+          <w:rFonts w:ascii="Times New Roman" w:hAnsi="Times New Roman" w:cs="Times New Roman"/>
+          <w:sz w:val="24"/>
+          <w:szCs w:val="24"/>
+        </w:rPr>
+        <w:t xml:space="preserve">s, and we decided to avoid usage of </w:t>
+      </w:r>
+      <w:r>
+        <w:rPr>
+          <w:rFonts w:ascii="Times New Roman" w:hAnsi="Times New Roman" w:cs="Times New Roman"/>
+          <w:sz w:val="24"/>
+          <w:szCs w:val="24"/>
+        </w:rPr>
+        <w:t xml:space="preserve">complex smoothing models and maintain the expandability of our model. </w:t>
+      </w:r>
+      <w:r>
+        <w:rPr>
+          <w:rFonts w:ascii="Times New Roman" w:hAnsi="Times New Roman" w:cs="Times New Roman"/>
+          <w:sz w:val="24"/>
+          <w:szCs w:val="24"/>
+        </w:rPr>
+        <w:t xml:space="preserve"> </w:t>
+      </w:r>
+    </w:p>
+    <w:p>
+      <w:pPr>
+        <w:spacing w:line="480" w:lineRule="auto"/>
+        <w:rPr>
+          <w:rFonts w:ascii="Times New Roman" w:hAnsi="Times New Roman" w:cs="Times New Roman"/>
+          <w:b/>
+          <w:bCs/>
+          <w:sz w:val="24"/>
+          <w:szCs w:val="24"/>
+        </w:rPr>
+      </w:pPr>
+    </w:p>
+    <w:p>
+      <w:pPr>
+        <w:spacing w:line="480" w:lineRule="auto"/>
+        <w:rPr>
+          <w:rFonts w:ascii="Times New Roman" w:hAnsi="Times New Roman" w:cs="Times New Roman"/>
+          <w:sz w:val="24"/>
+          <w:szCs w:val="24"/>
+        </w:rPr>
+      </w:pPr>
+      <w:r>
+        <w:rPr>
+          <w:rFonts w:ascii="Times New Roman" w:hAnsi="Times New Roman" w:cs="Times New Roman"/>
+          <w:b/>
+          <w:bCs/>
+          <w:noProof/>
+          <w:sz w:val="24"/>
+          <w:szCs w:val="24"/>
+        </w:rPr>
+        <w:drawing>
+          <wp:anchor distT="0" distB="0" distL="114300" distR="114300" simplePos="0" relativeHeight="251649024" behindDoc="0" locked="0" layoutInCell="1" allowOverlap="1" wp14:anchorId="441D6898" wp14:editId="3326BDF0">
+            <wp:simplePos x="0" y="0"/>
+            <wp:positionH relativeFrom="column">
+              <wp:posOffset>-548640</wp:posOffset>
+            </wp:positionH>
+            <wp:positionV relativeFrom="paragraph">
+              <wp:posOffset>812800</wp:posOffset>
+            </wp:positionV>
+            <wp:extent cx="3929380" cy="2423160"/>
+            <wp:effectExtent l="0" t="0" r="0" b="0"/>
+            <wp:wrapTopAndBottom/>
+            <wp:docPr id="5" name="Picture 5"/>
+            <wp:cNvGraphicFramePr>
+              <a:graphicFrameLocks xmlns:a="http://schemas.openxmlformats.org/drawingml/2006/main" noChangeAspect="1"/>
+            </wp:cNvGraphicFramePr>
+            <a:graphic xmlns:a="http://schemas.openxmlformats.org/drawingml/2006/main">
+              <a:graphicData uri="http://schemas.openxmlformats.org/drawingml/2006/picture">
+                <pic:pic xmlns:pic="http://schemas.openxmlformats.org/drawingml/2006/picture">
+                  <pic:nvPicPr>
+                    <pic:cNvPr id="0" name="Picture 9"/>
+                    <pic:cNvPicPr>
+                      <a:picLocks noChangeAspect="1" noChangeArrowheads="1"/>
+                    </pic:cNvPicPr>
+                  </pic:nvPicPr>
+                  <pic:blipFill>
+                    <a:blip r:embed="rId5">
+                      <a:extLst>
+                        <a:ext uri="{28A0092B-C50C-407E-A947-70E740481C1C}">
+                          <a14:useLocalDpi xmlns:a14="http://schemas.microsoft.com/office/drawing/2010/main" val="0"/>
+                        </a:ext>
+                      </a:extLst>
+                    </a:blip>
+                    <a:srcRect/>
+                    <a:stretch>
+                      <a:fillRect/>
+                    </a:stretch>
+                  </pic:blipFill>
+                  <pic:spPr bwMode="auto">
+                    <a:xfrm>
+                      <a:off x="0" y="0"/>
+                      <a:ext cx="3929380" cy="2423160"/>
+                    </a:xfrm>
+                    <a:prstGeom prst="rect">
+                      <a:avLst/>
+                    </a:prstGeom>
+                    <a:noFill/>
+                    <a:ln>
+                      <a:noFill/>
+                    </a:ln>
+                  </pic:spPr>
+                </pic:pic>
+              </a:graphicData>
+            </a:graphic>
+            <wp14:sizeRelH relativeFrom="margin">
+              <wp14:pctWidth>0</wp14:pctWidth>
+            </wp14:sizeRelH>
+            <wp14:sizeRelV relativeFrom="margin">
+              <wp14:pctHeight>0</wp14:pctHeight>
+            </wp14:sizeRelV>
+          </wp:anchor>
+        </w:drawing>
+      </w:r>
+      <w:r>
+        <w:rPr>
+          <w:rFonts w:ascii="Times New Roman" w:hAnsi="Times New Roman" w:cs="Times New Roman"/>
+          <w:b/>
+          <w:bCs/>
+          <w:noProof/>
+          <w:sz w:val="24"/>
+          <w:szCs w:val="24"/>
+        </w:rPr>
+        <w:drawing>
+          <wp:anchor distT="0" distB="0" distL="114300" distR="114300" simplePos="0" relativeHeight="251664384" behindDoc="0" locked="0" layoutInCell="1" allowOverlap="1" wp14:anchorId="17B8EE05" wp14:editId="01D81E0F">
+            <wp:simplePos x="0" y="0"/>
+            <wp:positionH relativeFrom="column">
+              <wp:posOffset>1234440</wp:posOffset>
+            </wp:positionH>
+            <wp:positionV relativeFrom="paragraph">
+              <wp:posOffset>3083560</wp:posOffset>
+            </wp:positionV>
+            <wp:extent cx="3469005" cy="2139315"/>
+            <wp:effectExtent l="0" t="0" r="0" b="0"/>
+            <wp:wrapTopAndBottom/>
+            <wp:docPr id="7" name="Picture 7"/>
+            <wp:cNvGraphicFramePr>
+              <a:graphicFrameLocks xmlns:a="http://schemas.openxmlformats.org/drawingml/2006/main" noChangeAspect="1"/>
+            </wp:cNvGraphicFramePr>
+            <a:graphic xmlns:a="http://schemas.openxmlformats.org/drawingml/2006/main">
+              <a:graphicData uri="http://schemas.openxmlformats.org/drawingml/2006/picture">
+                <pic:pic xmlns:pic="http://schemas.openxmlformats.org/drawingml/2006/picture">
+                  <pic:nvPicPr>
+                    <pic:cNvPr id="0" name="Picture 11"/>
+                    <pic:cNvPicPr>
+                      <a:picLocks noChangeAspect="1" noChangeArrowheads="1"/>
+                    </pic:cNvPicPr>
+                  </pic:nvPicPr>
+                  <pic:blipFill>
+                    <a:blip r:embed="rId6">
+                      <a:extLst>
+                        <a:ext uri="{28A0092B-C50C-407E-A947-70E740481C1C}">
+                          <a14:useLocalDpi xmlns:a14="http://schemas.microsoft.com/office/drawing/2010/main" val="0"/>
+                        </a:ext>
+                      </a:extLst>
+                    </a:blip>
+                    <a:srcRect/>
+                    <a:stretch>
+                      <a:fillRect/>
+                    </a:stretch>
+                  </pic:blipFill>
+                  <pic:spPr bwMode="auto">
+                    <a:xfrm>
+                      <a:off x="0" y="0"/>
+                      <a:ext cx="3469005" cy="2139315"/>
+                    </a:xfrm>
+                    <a:prstGeom prst="rect">
+                      <a:avLst/>
+                    </a:prstGeom>
+                    <a:noFill/>
+                    <a:ln>
+                      <a:noFill/>
+                    </a:ln>
+                  </pic:spPr>
+                </pic:pic>
+              </a:graphicData>
+            </a:graphic>
+            <wp14:sizeRelH relativeFrom="margin">
+              <wp14:pctWidth>0</wp14:pctWidth>
+            </wp14:sizeRelH>
+            <wp14:sizeRelV relativeFrom="margin">
+              <wp14:pctHeight>0</wp14:pctHeight>
+            </wp14:sizeRelV>
+          </wp:anchor>
+        </w:drawing>
+      </w:r>
+      <w:r>
+        <w:rPr>
+          <w:rFonts w:ascii="Times New Roman" w:hAnsi="Times New Roman" w:cs="Times New Roman"/>
+          <w:noProof/>
+          <w:sz w:val="24"/>
+          <w:szCs w:val="24"/>
+        </w:rPr>
+        <w:drawing>
+          <wp:anchor distT="0" distB="0" distL="114300" distR="114300" simplePos="0" relativeHeight="251689984" behindDoc="0" locked="0" layoutInCell="1" allowOverlap="1" wp14:anchorId="70FC77CF" wp14:editId="2354EABF">
+            <wp:simplePos x="0" y="0"/>
+            <wp:positionH relativeFrom="column">
+              <wp:posOffset>3200400</wp:posOffset>
+            </wp:positionH>
+            <wp:positionV relativeFrom="paragraph">
+              <wp:posOffset>833120</wp:posOffset>
+            </wp:positionV>
+            <wp:extent cx="3397885" cy="2095500"/>
+            <wp:effectExtent l="0" t="0" r="0" b="0"/>
+            <wp:wrapTopAndBottom/>
+            <wp:docPr id="6" name="Picture 6"/>
+            <wp:cNvGraphicFramePr>
+              <a:graphicFrameLocks xmlns:a="http://schemas.openxmlformats.org/drawingml/2006/main" noChangeAspect="1"/>
+            </wp:cNvGraphicFramePr>
+            <a:graphic xmlns:a="http://schemas.openxmlformats.org/drawingml/2006/main">
+              <a:graphicData uri="http://schemas.openxmlformats.org/drawingml/2006/picture">
+                <pic:pic xmlns:pic="http://schemas.openxmlformats.org/drawingml/2006/picture">
+                  <pic:nvPicPr>
+                    <pic:cNvPr id="0" name="Picture 10"/>
+                    <pic:cNvPicPr>
+                      <a:picLocks noChangeAspect="1" noChangeArrowheads="1"/>
+                    </pic:cNvPicPr>
+                  </pic:nvPicPr>
+                  <pic:blipFill>
+                    <a:blip r:embed="rId7">
+                      <a:extLst>
+                        <a:ext uri="{28A0092B-C50C-407E-A947-70E740481C1C}">
+                          <a14:useLocalDpi xmlns:a14="http://schemas.microsoft.com/office/drawing/2010/main" val="0"/>
+                        </a:ext>
+                      </a:extLst>
+                    </a:blip>
+                    <a:srcRect/>
+                    <a:stretch>
+                      <a:fillRect/>
+                    </a:stretch>
+                  </pic:blipFill>
+                  <pic:spPr bwMode="auto">
+                    <a:xfrm>
+                      <a:off x="0" y="0"/>
+                      <a:ext cx="3397885" cy="2095500"/>
+                    </a:xfrm>
+                    <a:prstGeom prst="rect">
+                      <a:avLst/>
+                    </a:prstGeom>
+                    <a:noFill/>
+                    <a:ln>
+                      <a:noFill/>
+                    </a:ln>
+                  </pic:spPr>
+                </pic:pic>
+              </a:graphicData>
+            </a:graphic>
+            <wp14:sizeRelH relativeFrom="margin">
+              <wp14:pctWidth>0</wp14:pctWidth>
+            </wp14:sizeRelH>
+            <wp14:sizeRelV relativeFrom="margin">
+              <wp14:pctHeight>0</wp14:pctHeight>
+            </wp14:sizeRelV>
+          </wp:anchor>
+        </w:drawing>
+      </w:r>
+    </w:p>
+    <w:p>
+      <w:pPr>
+        <w:spacing w:line="480" w:lineRule="auto"/>
+        <w:rPr>
+          <w:rFonts w:ascii="Times New Roman" w:hAnsi="Times New Roman" w:cs="Times New Roman"/>
+          <w:sz w:val="24"/>
+          <w:szCs w:val="24"/>
+        </w:rPr>
+      </w:pPr>
+      <w:r>
+        <w:rPr>
+          <w:rFonts w:ascii="Times New Roman" w:hAnsi="Times New Roman" w:cs="Times New Roman"/>
+          <w:sz w:val="24"/>
+          <w:szCs w:val="24"/>
+        </w:rPr>
+        <w:lastRenderedPageBreak/>
+        <w:t xml:space="preserve">Diagnostic plots for our multiple linear regression model is produced. </w:t>
+      </w:r>
+    </w:p>
+    <w:p>
+      <w:pPr>
+        <w:spacing w:line="480" w:lineRule="auto"/>
+        <w:rPr>
+          <w:rFonts w:ascii="Times New Roman" w:hAnsi="Times New Roman" w:cs="Times New Roman"/>
+          <w:sz w:val="24"/>
+          <w:szCs w:val="24"/>
+        </w:rPr>
+      </w:pPr>
+    </w:p>
+    <w:p>
+      <w:pPr>
+        <w:spacing w:line="480" w:lineRule="auto"/>
+        <w:rPr>
+          <w:rFonts w:ascii="Times New Roman" w:hAnsi="Times New Roman" w:cs="Times New Roman"/>
+          <w:sz w:val="24"/>
+          <w:szCs w:val="24"/>
+        </w:rPr>
+      </w:pPr>
+      <w:r>
+        <w:rPr>
+          <w:rFonts w:ascii="Times New Roman" w:hAnsi="Times New Roman" w:cs="Times New Roman"/>
+          <w:noProof/>
+          <w:sz w:val="24"/>
+          <w:szCs w:val="24"/>
+        </w:rPr>
+        <w:drawing>
+          <wp:anchor distT="0" distB="0" distL="114300" distR="114300" simplePos="0" relativeHeight="251621376" behindDoc="0" locked="0" layoutInCell="1" allowOverlap="1" wp14:anchorId="4DACDFA7" wp14:editId="27B5C30C">
+            <wp:simplePos x="0" y="0"/>
+            <wp:positionH relativeFrom="margin">
+              <wp:posOffset>121920</wp:posOffset>
+            </wp:positionH>
+            <wp:positionV relativeFrom="paragraph">
+              <wp:posOffset>680720</wp:posOffset>
+            </wp:positionV>
+            <wp:extent cx="5805170" cy="3566160"/>
+            <wp:effectExtent l="0" t="0" r="5080" b="0"/>
             <wp:wrapTopAndBottom/>
             <wp:docPr id="1" name="Picture 1" descr="Text&#10;&#10;Description automatically generated"/>
             <wp:cNvGraphicFramePr>
@@ -265,7 +3090,7 @@
                     <pic:cNvPicPr/>
                   </pic:nvPicPr>
                   <pic:blipFill>
-                    <a:blip r:embed="rId4">
+                    <a:blip r:embed="rId8">
                       <a:extLst>
                         <a:ext uri="{28A0092B-C50C-407E-A947-70E740481C1C}">
                           <a14:useLocalDpi xmlns:a14="http://schemas.microsoft.com/office/drawing/2010/main" val="0"/>
@@ -279,7 +3104,7 @@
                   <pic:spPr>
                     <a:xfrm>
                       <a:off x="0" y="0"/>
-                      <a:ext cx="3560445" cy="2186940"/>
+                      <a:ext cx="5805170" cy="3566160"/>
                     </a:xfrm>
                     <a:prstGeom prst="rect">
                       <a:avLst/>
@@ -297,32 +3122,36 @@
           </wp:anchor>
         </w:drawing>
       </w:r>
-      <w:r>
-        <w:rPr>
-          <w:rFonts w:ascii="Times New Roman" w:hAnsi="Times New Roman" w:cs="Times New Roman"/>
-          <w:sz w:val="24"/>
-          <w:szCs w:val="24"/>
-        </w:rPr>
-        <w:t xml:space="preserve">Linear model final form: </w:t>
-      </w:r>
-    </w:p>
-    <w:p>
-      <w:pPr>
-        <w:spacing w:line="480" w:lineRule="auto"/>
-        <w:rPr>
-          <w:rFonts w:ascii="Times New Roman" w:hAnsi="Times New Roman" w:cs="Times New Roman"/>
-          <w:sz w:val="24"/>
-          <w:szCs w:val="24"/>
-        </w:rPr>
-      </w:pPr>
-      <w:r>
-        <w:rPr>
-          <w:rFonts w:ascii="Times New Roman" w:hAnsi="Times New Roman" w:cs="Times New Roman"/>
-          <w:sz w:val="24"/>
-          <w:szCs w:val="24"/>
-        </w:rPr>
-        <w:t xml:space="preserve">Diagnostic residual plots are available as well. </w:t>
-      </w:r>
+    </w:p>
+    <w:p>
+      <w:pPr>
+        <w:spacing w:line="480" w:lineRule="auto"/>
+        <w:rPr>
+          <w:rFonts w:ascii="Times New Roman" w:hAnsi="Times New Roman" w:cs="Times New Roman"/>
+          <w:sz w:val="24"/>
+          <w:szCs w:val="24"/>
+        </w:rPr>
+      </w:pPr>
+    </w:p>
+    <w:p>
+      <w:pPr>
+        <w:spacing w:line="480" w:lineRule="auto"/>
+        <w:rPr>
+          <w:rFonts w:ascii="Times New Roman" w:hAnsi="Times New Roman" w:cs="Times New Roman"/>
+          <w:sz w:val="24"/>
+          <w:szCs w:val="24"/>
+        </w:rPr>
+      </w:pPr>
+    </w:p>
+    <w:p>
+      <w:pPr>
+        <w:spacing w:line="480" w:lineRule="auto"/>
+        <w:rPr>
+          <w:rFonts w:ascii="Times New Roman" w:hAnsi="Times New Roman" w:cs="Times New Roman"/>
+          <w:sz w:val="24"/>
+          <w:szCs w:val="24"/>
+        </w:rPr>
+      </w:pPr>
     </w:p>
     <w:p>
       <w:pPr>
@@ -397,6 +3226,7 @@
           <w:sz w:val="24"/>
           <w:szCs w:val="24"/>
         </w:rPr>
+        <w:lastRenderedPageBreak/>
         <w:t>Limitations</w:t>
       </w:r>
     </w:p>
@@ -511,7 +3341,6 @@
           <w:sz w:val="24"/>
           <w:szCs w:val="24"/>
         </w:rPr>
-        <w:lastRenderedPageBreak/>
         <w:t xml:space="preserve">References. </w:t>
       </w:r>
     </w:p>
@@ -561,7 +3390,13 @@
         <w:t xml:space="preserve">Appendix. </w:t>
       </w:r>
     </w:p>
-    <w:p/>
+    <w:p>
+      <w:pPr>
+        <w:rPr>
+          <w:rFonts w:ascii="Times New Roman" w:hAnsi="Times New Roman" w:cs="Times New Roman"/>
+        </w:rPr>
+      </w:pPr>
+    </w:p>
     <w:p/>
     <w:sectPr>
       <w:pgSz w:w="12240" w:h="15840"/>
@@ -975,7 +3810,6 @@
   <w:style w:type="character" w:default="1" w:styleId="DefaultParagraphFont">
     <w:name w:val="Default Paragraph Font"/>
     <w:uiPriority w:val="1"/>
-    <w:semiHidden/>
     <w:unhideWhenUsed/>
   </w:style>
   <w:style w:type="table" w:default="1" w:styleId="TableNormal">
@@ -998,6 +3832,54 @@
     <w:uiPriority w:val="99"/>
     <w:semiHidden/>
     <w:unhideWhenUsed/>
+  </w:style>
+  <w:style w:type="paragraph" w:styleId="Caption">
+    <w:name w:val="caption"/>
+    <w:basedOn w:val="Normal"/>
+    <w:next w:val="Normal"/>
+    <w:uiPriority w:val="35"/>
+    <w:unhideWhenUsed/>
+    <w:qFormat/>
+    <w:rsid w:val="00B0355C"/>
+    <w:pPr>
+      <w:spacing w:after="200" w:line="240" w:lineRule="auto"/>
+    </w:pPr>
+    <w:rPr>
+      <w:i/>
+      <w:iCs/>
+      <w:color w:val="44546A" w:themeColor="text2"/>
+      <w:sz w:val="18"/>
+      <w:szCs w:val="18"/>
+    </w:rPr>
+  </w:style>
+  <w:style w:type="character" w:styleId="PlaceholderText">
+    <w:name w:val="Placeholder Text"/>
+    <w:basedOn w:val="DefaultParagraphFont"/>
+    <w:uiPriority w:val="99"/>
+    <w:semiHidden/>
+    <w:rsid w:val="00532129"/>
+    <w:rPr>
+      <w:color w:val="808080"/>
+    </w:rPr>
+  </w:style>
+  <w:style w:type="table" w:styleId="TableGrid">
+    <w:name w:val="Table Grid"/>
+    <w:basedOn w:val="TableNormal"/>
+    <w:uiPriority w:val="39"/>
+    <w:rsid w:val="00B12D19"/>
+    <w:pPr>
+      <w:spacing w:after="0" w:line="240" w:lineRule="auto"/>
+    </w:pPr>
+    <w:tblPr>
+      <w:tblBorders>
+        <w:top w:val="single" w:sz="4" w:space="0" w:color="auto"/>
+        <w:left w:val="single" w:sz="4" w:space="0" w:color="auto"/>
+        <w:bottom w:val="single" w:sz="4" w:space="0" w:color="auto"/>
+        <w:right w:val="single" w:sz="4" w:space="0" w:color="auto"/>
+        <w:insideH w:val="single" w:sz="4" w:space="0" w:color="auto"/>
+        <w:insideV w:val="single" w:sz="4" w:space="0" w:color="auto"/>
+      </w:tblBorders>
+    </w:tblPr>
   </w:style>
 </w:styles>
 </file>

</xml_diff>